<commit_message>
Optimized the code to free space
</commit_message>
<xml_diff>
--- a/Documentation/Word/LipSync_Gaming_Command_List.docx
+++ b/Documentation/Word/LipSync_Gaming_Command_List.docx
@@ -5735,6 +5735,98 @@
                 <w:sz w:val="18"/>
                 <w:szCs w:val="18"/>
               </w:rPr>
+              <w:t xml:space="preserve"> Deadzone </w:t>
+            </w:r>
+            <w:r>
+              <w:rPr>
+                <w:sz w:val="18"/>
+                <w:szCs w:val="18"/>
+              </w:rPr>
+              <w:t>:</w:t>
+            </w:r>
+            <w:r>
+              <w:rPr>
+                <w:sz w:val="18"/>
+                <w:szCs w:val="18"/>
+              </w:rPr>
+              <w:t>3</w:t>
+            </w:r>
+            <w:r>
+              <w:rPr>
+                <w:sz w:val="18"/>
+                <w:szCs w:val="18"/>
+              </w:rPr>
+              <w:t>0-</w:t>
+            </w:r>
+            <w:r>
+              <w:rPr>
+                <w:sz w:val="18"/>
+                <w:szCs w:val="18"/>
+              </w:rPr>
+              <w:t>250</w:t>
+            </w:r>
+            <w:r>
+              <w:rPr>
+                <w:sz w:val="18"/>
+                <w:szCs w:val="18"/>
+              </w:rPr>
+              <w:t>}</w:t>
+            </w:r>
+          </w:p>
+        </w:tc>
+        <w:tc>
+          <w:tcPr>
+            <w:tcW w:w="3686" w:type="dxa"/>
+            <w:noWrap/>
+          </w:tcPr>
+          <w:p>
+            <w:pPr>
+              <w:cnfStyle w:val="000000100000" w:firstRow="0" w:lastRow="0" w:firstColumn="0" w:lastColumn="0" w:oddVBand="0" w:evenVBand="0" w:oddHBand="1" w:evenHBand="0" w:firstRowFirstColumn="0" w:firstRowLastColumn="0" w:lastRowFirstColumn="0" w:lastRowLastColumn="0"/>
+              <w:rPr>
+                <w:sz w:val="18"/>
+                <w:szCs w:val="18"/>
+              </w:rPr>
+            </w:pPr>
+            <w:r>
+              <w:rPr>
+                <w:sz w:val="18"/>
+                <w:szCs w:val="18"/>
+              </w:rPr>
+              <w:t>SUCCESS,0</w:t>
+            </w:r>
+            <w:r>
+              <w:rPr>
+                <w:sz w:val="18"/>
+                <w:szCs w:val="18"/>
+              </w:rPr>
+              <w:t>:</w:t>
+            </w:r>
+            <w:r>
+              <w:rPr>
+                <w:sz w:val="18"/>
+                <w:szCs w:val="18"/>
+              </w:rPr>
+              <w:t>DZ</w:t>
+            </w:r>
+            <w:r>
+              <w:rPr>
+                <w:sz w:val="18"/>
+                <w:szCs w:val="18"/>
+              </w:rPr>
+              <w:t>,1:{</w:t>
+            </w:r>
+            <w:r>
+              <w:rPr>
+                <w:sz w:val="18"/>
+                <w:szCs w:val="18"/>
+              </w:rPr>
+              <w:t xml:space="preserve"> Deadzone</w:t>
+            </w:r>
+            <w:r>
+              <w:rPr>
+                <w:sz w:val="18"/>
+                <w:szCs w:val="18"/>
+              </w:rPr>
               <w:t xml:space="preserve"> </w:t>
             </w:r>
             <w:r>
@@ -5742,7 +5834,72 @@
                 <w:sz w:val="18"/>
                 <w:szCs w:val="18"/>
               </w:rPr>
-              <w:t>Deadzone</w:t>
+              <w:t>Value</w:t>
+            </w:r>
+            <w:r>
+              <w:rPr>
+                <w:sz w:val="18"/>
+                <w:szCs w:val="18"/>
+              </w:rPr>
+              <w:t>}</w:t>
+            </w:r>
+          </w:p>
+        </w:tc>
+        <w:tc>
+          <w:tcPr>
+            <w:tcW w:w="1731" w:type="dxa"/>
+            <w:noWrap/>
+          </w:tcPr>
+          <w:p>
+            <w:pPr>
+              <w:cnfStyle w:val="000000100000" w:firstRow="0" w:lastRow="0" w:firstColumn="0" w:lastColumn="0" w:oddVBand="0" w:evenVBand="0" w:oddHBand="1" w:evenHBand="0" w:firstRowFirstColumn="0" w:firstRowLastColumn="0" w:lastRowFirstColumn="0" w:lastRowLastColumn="0"/>
+              <w:rPr>
+                <w:sz w:val="18"/>
+                <w:szCs w:val="18"/>
+              </w:rPr>
+            </w:pPr>
+            <w:r>
+              <w:rPr>
+                <w:sz w:val="18"/>
+                <w:szCs w:val="18"/>
+              </w:rPr>
+              <w:t>FAIL,{N}</w:t>
+            </w:r>
+            <w:r>
+              <w:rPr>
+                <w:sz w:val="18"/>
+                <w:szCs w:val="18"/>
+              </w:rPr>
+              <w:t>:</w:t>
+            </w:r>
+            <w:r>
+              <w:rPr>
+                <w:sz w:val="18"/>
+                <w:szCs w:val="18"/>
+              </w:rPr>
+              <w:t>Command</w:t>
+            </w:r>
+          </w:p>
+        </w:tc>
+        <w:tc>
+          <w:tcPr>
+            <w:tcW w:w="2834" w:type="dxa"/>
+            <w:noWrap/>
+          </w:tcPr>
+          <w:p>
+            <w:pPr>
+              <w:cnfStyle w:val="000000100000" w:firstRow="0" w:lastRow="0" w:firstColumn="0" w:lastColumn="0" w:oddVBand="0" w:evenVBand="0" w:oddHBand="1" w:evenHBand="0" w:firstRowFirstColumn="0" w:firstRowLastColumn="0" w:lastRowFirstColumn="0" w:lastRowLastColumn="0"/>
+              <w:rPr>
+                <w:sz w:val="18"/>
+                <w:szCs w:val="18"/>
+              </w:rPr>
+            </w:pPr>
+            <w:r>
+              <w:rPr>
+                <w:sz w:val="18"/>
+                <w:szCs w:val="18"/>
+              </w:rPr>
+              <w:t>Set</w:t>
             </w:r>
             <w:r>
               <w:rPr>
@@ -5756,184 +5913,6 @@
                 <w:sz w:val="18"/>
                 <w:szCs w:val="18"/>
               </w:rPr>
-              <w:t>:</w:t>
-            </w:r>
-            <w:r>
-              <w:rPr>
-                <w:sz w:val="18"/>
-                <w:szCs w:val="18"/>
-              </w:rPr>
-              <w:t>3</w:t>
-            </w:r>
-            <w:r>
-              <w:rPr>
-                <w:sz w:val="18"/>
-                <w:szCs w:val="18"/>
-              </w:rPr>
-              <w:t>0-</w:t>
-            </w:r>
-            <w:r>
-              <w:rPr>
-                <w:sz w:val="18"/>
-                <w:szCs w:val="18"/>
-              </w:rPr>
-              <w:t>99</w:t>
-            </w:r>
-            <w:r>
-              <w:rPr>
-                <w:sz w:val="18"/>
-                <w:szCs w:val="18"/>
-              </w:rPr>
-              <w:t>}</w:t>
-            </w:r>
-          </w:p>
-        </w:tc>
-        <w:tc>
-          <w:tcPr>
-            <w:tcW w:w="3686" w:type="dxa"/>
-            <w:noWrap/>
-          </w:tcPr>
-          <w:p>
-            <w:pPr>
-              <w:cnfStyle w:val="000000100000" w:firstRow="0" w:lastRow="0" w:firstColumn="0" w:lastColumn="0" w:oddVBand="0" w:evenVBand="0" w:oddHBand="1" w:evenHBand="0" w:firstRowFirstColumn="0" w:firstRowLastColumn="0" w:lastRowFirstColumn="0" w:lastRowLastColumn="0"/>
-              <w:rPr>
-                <w:sz w:val="18"/>
-                <w:szCs w:val="18"/>
-              </w:rPr>
-            </w:pPr>
-            <w:r>
-              <w:rPr>
-                <w:sz w:val="18"/>
-                <w:szCs w:val="18"/>
-              </w:rPr>
-              <w:t>SUCCESS,0</w:t>
-            </w:r>
-            <w:r>
-              <w:rPr>
-                <w:sz w:val="18"/>
-                <w:szCs w:val="18"/>
-              </w:rPr>
-              <w:t>:</w:t>
-            </w:r>
-            <w:r>
-              <w:rPr>
-                <w:sz w:val="18"/>
-                <w:szCs w:val="18"/>
-              </w:rPr>
-              <w:t>DZ</w:t>
-            </w:r>
-            <w:r>
-              <w:rPr>
-                <w:sz w:val="18"/>
-                <w:szCs w:val="18"/>
-              </w:rPr>
-              <w:t>,1:{</w:t>
-            </w:r>
-            <w:r>
-              <w:rPr>
-                <w:sz w:val="18"/>
-                <w:szCs w:val="18"/>
-              </w:rPr>
-              <w:t xml:space="preserve"> </w:t>
-            </w:r>
-            <w:r>
-              <w:rPr>
-                <w:sz w:val="18"/>
-                <w:szCs w:val="18"/>
-              </w:rPr>
-              <w:t>Deadzone</w:t>
-            </w:r>
-            <w:r>
-              <w:rPr>
-                <w:sz w:val="18"/>
-                <w:szCs w:val="18"/>
-              </w:rPr>
-              <w:t xml:space="preserve"> </w:t>
-            </w:r>
-            <w:r>
-              <w:rPr>
-                <w:sz w:val="18"/>
-                <w:szCs w:val="18"/>
-              </w:rPr>
-              <w:t>Value</w:t>
-            </w:r>
-            <w:r>
-              <w:rPr>
-                <w:sz w:val="18"/>
-                <w:szCs w:val="18"/>
-              </w:rPr>
-              <w:t>}</w:t>
-            </w:r>
-          </w:p>
-        </w:tc>
-        <w:tc>
-          <w:tcPr>
-            <w:tcW w:w="1731" w:type="dxa"/>
-            <w:noWrap/>
-          </w:tcPr>
-          <w:p>
-            <w:pPr>
-              <w:cnfStyle w:val="000000100000" w:firstRow="0" w:lastRow="0" w:firstColumn="0" w:lastColumn="0" w:oddVBand="0" w:evenVBand="0" w:oddHBand="1" w:evenHBand="0" w:firstRowFirstColumn="0" w:firstRowLastColumn="0" w:lastRowFirstColumn="0" w:lastRowLastColumn="0"/>
-              <w:rPr>
-                <w:sz w:val="18"/>
-                <w:szCs w:val="18"/>
-              </w:rPr>
-            </w:pPr>
-            <w:r>
-              <w:rPr>
-                <w:sz w:val="18"/>
-                <w:szCs w:val="18"/>
-              </w:rPr>
-              <w:t>FAIL,{N}</w:t>
-            </w:r>
-            <w:r>
-              <w:rPr>
-                <w:sz w:val="18"/>
-                <w:szCs w:val="18"/>
-              </w:rPr>
-              <w:t>:</w:t>
-            </w:r>
-            <w:r>
-              <w:rPr>
-                <w:sz w:val="18"/>
-                <w:szCs w:val="18"/>
-              </w:rPr>
-              <w:t>Command</w:t>
-            </w:r>
-          </w:p>
-        </w:tc>
-        <w:tc>
-          <w:tcPr>
-            <w:tcW w:w="2834" w:type="dxa"/>
-            <w:noWrap/>
-          </w:tcPr>
-          <w:p>
-            <w:pPr>
-              <w:cnfStyle w:val="000000100000" w:firstRow="0" w:lastRow="0" w:firstColumn="0" w:lastColumn="0" w:oddVBand="0" w:evenVBand="0" w:oddHBand="1" w:evenHBand="0" w:firstRowFirstColumn="0" w:firstRowLastColumn="0" w:lastRowFirstColumn="0" w:lastRowLastColumn="0"/>
-              <w:rPr>
-                <w:sz w:val="18"/>
-                <w:szCs w:val="18"/>
-              </w:rPr>
-            </w:pPr>
-            <w:r>
-              <w:rPr>
-                <w:sz w:val="18"/>
-                <w:szCs w:val="18"/>
-              </w:rPr>
-              <w:t>Set</w:t>
-            </w:r>
-            <w:r>
-              <w:rPr>
-                <w:sz w:val="18"/>
-                <w:szCs w:val="18"/>
-              </w:rPr>
-              <w:t xml:space="preserve"> </w:t>
-            </w:r>
-            <w:r>
-              <w:rPr>
-                <w:sz w:val="18"/>
-                <w:szCs w:val="18"/>
-              </w:rPr>
               <w:t xml:space="preserve">the </w:t>
             </w:r>
             <w:r>
@@ -5941,14 +5920,7 @@
                 <w:sz w:val="18"/>
                 <w:szCs w:val="18"/>
               </w:rPr>
-              <w:t>deadzone value</w:t>
-            </w:r>
-            <w:r>
-              <w:rPr>
-                <w:sz w:val="18"/>
-                <w:szCs w:val="18"/>
-              </w:rPr>
-              <w:t xml:space="preserve"> </w:t>
+              <w:t xml:space="preserve">deadzone value </w:t>
             </w:r>
             <w:r>
               <w:rPr>
@@ -6198,7 +6170,7 @@
                 <w:sz w:val="20"/>
                 <w:szCs w:val="20"/>
               </w:rPr>
-              <w:t>1</w:t>
+              <w:t xml:space="preserve">1 </w:t>
             </w:r>
             <w:r>
               <w:rPr>
@@ -6206,7 +6178,7 @@
                 <w:sz w:val="20"/>
                 <w:szCs w:val="20"/>
               </w:rPr>
-              <w:t xml:space="preserve"> </w:t>
+              <w:t>=</w:t>
             </w:r>
             <w:r>
               <w:rPr>
@@ -6214,7 +6186,7 @@
                 <w:sz w:val="20"/>
                 <w:szCs w:val="20"/>
               </w:rPr>
-              <w:t>=</w:t>
+              <w:t xml:space="preserve"> Digital Mode</w:t>
             </w:r>
             <w:r>
               <w:rPr>
@@ -6222,7 +6194,7 @@
                 <w:sz w:val="20"/>
                 <w:szCs w:val="20"/>
               </w:rPr>
-              <w:t xml:space="preserve"> </w:t>
+              <w:t xml:space="preserve"> , </w:t>
             </w:r>
             <w:r>
               <w:rPr>
@@ -6230,39 +6202,7 @@
                 <w:sz w:val="20"/>
                 <w:szCs w:val="20"/>
               </w:rPr>
-              <w:t>Digital Mode</w:t>
-            </w:r>
-            <w:r>
-              <w:rPr>
-                <w:rFonts w:ascii="Calibri" w:eastAsia="Calibri" w:hAnsi="Calibri" w:cs="Calibri"/>
-                <w:sz w:val="20"/>
-                <w:szCs w:val="20"/>
-              </w:rPr>
-              <w:t xml:space="preserve"> , </w:t>
-            </w:r>
-            <w:r>
-              <w:rPr>
-                <w:rFonts w:ascii="Calibri" w:eastAsia="Calibri" w:hAnsi="Calibri" w:cs="Calibri"/>
-                <w:sz w:val="20"/>
-                <w:szCs w:val="20"/>
-              </w:rPr>
-              <w:t>2</w:t>
-            </w:r>
-            <w:r>
-              <w:rPr>
-                <w:rFonts w:ascii="Calibri" w:eastAsia="Calibri" w:hAnsi="Calibri" w:cs="Calibri"/>
-                <w:sz w:val="20"/>
-                <w:szCs w:val="20"/>
-              </w:rPr>
-              <w:t xml:space="preserve"> = </w:t>
-            </w:r>
-            <w:r>
-              <w:rPr>
-                <w:rFonts w:ascii="Calibri" w:eastAsia="Calibri" w:hAnsi="Calibri" w:cs="Calibri"/>
-                <w:sz w:val="20"/>
-                <w:szCs w:val="20"/>
-              </w:rPr>
-              <w:t>Analog Mode</w:t>
+              <w:t>2 = Analog Mode</w:t>
             </w:r>
             <w:r>
               <w:rPr>
@@ -7615,13 +7555,7 @@
               <w:cnfStyle w:val="000000000000" w:firstRow="0" w:lastRow="0" w:firstColumn="0" w:lastColumn="0" w:oddVBand="0" w:evenVBand="0" w:oddHBand="0" w:evenHBand="0" w:firstRowFirstColumn="0" w:firstRowLastColumn="0" w:lastRowFirstColumn="0" w:lastRowLastColumn="0"/>
             </w:pPr>
             <w:r>
-              <w:t xml:space="preserve">Button </w:t>
-            </w:r>
-            <w:r>
-              <w:t>1</w:t>
-            </w:r>
-            <w:r>
-              <w:t xml:space="preserve"> Click</w:t>
+              <w:t>Button 1 Click</w:t>
             </w:r>
           </w:p>
         </w:tc>
@@ -7674,13 +7608,7 @@
               <w:cnfStyle w:val="000000100000" w:firstRow="0" w:lastRow="0" w:firstColumn="0" w:lastColumn="0" w:oddVBand="0" w:evenVBand="0" w:oddHBand="1" w:evenHBand="0" w:firstRowFirstColumn="0" w:firstRowLastColumn="0" w:lastRowFirstColumn="0" w:lastRowLastColumn="0"/>
             </w:pPr>
             <w:r>
-              <w:t xml:space="preserve">Button </w:t>
-            </w:r>
-            <w:r>
-              <w:t>2</w:t>
-            </w:r>
-            <w:r>
-              <w:t xml:space="preserve"> Click</w:t>
+              <w:t>Button 2 Click</w:t>
             </w:r>
           </w:p>
         </w:tc>
@@ -7693,13 +7621,7 @@
               <w:cnfStyle w:val="000000100000" w:firstRow="0" w:lastRow="0" w:firstColumn="0" w:lastColumn="0" w:oddVBand="0" w:evenVBand="0" w:oddHBand="1" w:evenHBand="0" w:firstRowFirstColumn="0" w:firstRowLastColumn="0" w:lastRowFirstColumn="0" w:lastRowLastColumn="0"/>
             </w:pPr>
             <w:r>
-              <w:t xml:space="preserve">Presses and immediately releases Button </w:t>
-            </w:r>
-            <w:r>
-              <w:t>2</w:t>
-            </w:r>
-            <w:r>
-              <w:t>.</w:t>
+              <w:t>Presses and immediately releases Button 2.</w:t>
             </w:r>
           </w:p>
         </w:tc>
@@ -7732,13 +7654,7 @@
               <w:cnfStyle w:val="000000000000" w:firstRow="0" w:lastRow="0" w:firstColumn="0" w:lastColumn="0" w:oddVBand="0" w:evenVBand="0" w:oddHBand="0" w:evenHBand="0" w:firstRowFirstColumn="0" w:firstRowLastColumn="0" w:lastRowFirstColumn="0" w:lastRowLastColumn="0"/>
             </w:pPr>
             <w:r>
-              <w:t xml:space="preserve">Button </w:t>
-            </w:r>
-            <w:r>
-              <w:t>3</w:t>
-            </w:r>
-            <w:r>
-              <w:t xml:space="preserve"> Click</w:t>
+              <w:t>Button 3 Click</w:t>
             </w:r>
           </w:p>
         </w:tc>
@@ -7751,13 +7667,7 @@
               <w:cnfStyle w:val="000000000000" w:firstRow="0" w:lastRow="0" w:firstColumn="0" w:lastColumn="0" w:oddVBand="0" w:evenVBand="0" w:oddHBand="0" w:evenHBand="0" w:firstRowFirstColumn="0" w:firstRowLastColumn="0" w:lastRowFirstColumn="0" w:lastRowLastColumn="0"/>
             </w:pPr>
             <w:r>
-              <w:t xml:space="preserve">Presses and immediately releases Button </w:t>
-            </w:r>
-            <w:r>
-              <w:t>3</w:t>
-            </w:r>
-            <w:r>
-              <w:t>.</w:t>
+              <w:t>Presses and immediately releases Button 3.</w:t>
             </w:r>
           </w:p>
         </w:tc>
@@ -7791,13 +7701,7 @@
               <w:cnfStyle w:val="000000100000" w:firstRow="0" w:lastRow="0" w:firstColumn="0" w:lastColumn="0" w:oddVBand="0" w:evenVBand="0" w:oddHBand="1" w:evenHBand="0" w:firstRowFirstColumn="0" w:firstRowLastColumn="0" w:lastRowFirstColumn="0" w:lastRowLastColumn="0"/>
             </w:pPr>
             <w:r>
-              <w:t xml:space="preserve">Button </w:t>
-            </w:r>
-            <w:r>
-              <w:t>4</w:t>
-            </w:r>
-            <w:r>
-              <w:t xml:space="preserve"> Click</w:t>
+              <w:t>Button 4 Click</w:t>
             </w:r>
           </w:p>
         </w:tc>
@@ -7810,13 +7714,7 @@
               <w:cnfStyle w:val="000000100000" w:firstRow="0" w:lastRow="0" w:firstColumn="0" w:lastColumn="0" w:oddVBand="0" w:evenVBand="0" w:oddHBand="1" w:evenHBand="0" w:firstRowFirstColumn="0" w:firstRowLastColumn="0" w:lastRowFirstColumn="0" w:lastRowLastColumn="0"/>
             </w:pPr>
             <w:r>
-              <w:t xml:space="preserve">Presses and immediately releases Button </w:t>
-            </w:r>
-            <w:r>
-              <w:t>4</w:t>
-            </w:r>
-            <w:r>
-              <w:t>.</w:t>
+              <w:t>Presses and immediately releases Button 4.</w:t>
             </w:r>
           </w:p>
         </w:tc>
@@ -7849,13 +7747,7 @@
               <w:cnfStyle w:val="000000000000" w:firstRow="0" w:lastRow="0" w:firstColumn="0" w:lastColumn="0" w:oddVBand="0" w:evenVBand="0" w:oddHBand="0" w:evenHBand="0" w:firstRowFirstColumn="0" w:firstRowLastColumn="0" w:lastRowFirstColumn="0" w:lastRowLastColumn="0"/>
             </w:pPr>
             <w:r>
-              <w:t xml:space="preserve">Button </w:t>
-            </w:r>
-            <w:r>
-              <w:t>5</w:t>
-            </w:r>
-            <w:r>
-              <w:t xml:space="preserve"> Click</w:t>
+              <w:t>Button 5 Click</w:t>
             </w:r>
           </w:p>
         </w:tc>
@@ -7868,13 +7760,7 @@
               <w:cnfStyle w:val="000000000000" w:firstRow="0" w:lastRow="0" w:firstColumn="0" w:lastColumn="0" w:oddVBand="0" w:evenVBand="0" w:oddHBand="0" w:evenHBand="0" w:firstRowFirstColumn="0" w:firstRowLastColumn="0" w:lastRowFirstColumn="0" w:lastRowLastColumn="0"/>
             </w:pPr>
             <w:r>
-              <w:t xml:space="preserve">Presses and immediately releases Button </w:t>
-            </w:r>
-            <w:r>
-              <w:t>5</w:t>
-            </w:r>
-            <w:r>
-              <w:t>.</w:t>
+              <w:t>Presses and immediately releases Button 5.</w:t>
             </w:r>
           </w:p>
         </w:tc>
@@ -7908,10 +7794,7 @@
               <w:cnfStyle w:val="000000100000" w:firstRow="0" w:lastRow="0" w:firstColumn="0" w:lastColumn="0" w:oddVBand="0" w:evenVBand="0" w:oddHBand="1" w:evenHBand="0" w:firstRowFirstColumn="0" w:firstRowLastColumn="0" w:lastRowFirstColumn="0" w:lastRowLastColumn="0"/>
             </w:pPr>
             <w:r>
-              <w:t>Button 6</w:t>
-            </w:r>
-            <w:r>
-              <w:t xml:space="preserve"> Click</w:t>
+              <w:t>Button 6 Click</w:t>
             </w:r>
           </w:p>
         </w:tc>
@@ -7924,13 +7807,7 @@
               <w:cnfStyle w:val="000000100000" w:firstRow="0" w:lastRow="0" w:firstColumn="0" w:lastColumn="0" w:oddVBand="0" w:evenVBand="0" w:oddHBand="1" w:evenHBand="0" w:firstRowFirstColumn="0" w:firstRowLastColumn="0" w:lastRowFirstColumn="0" w:lastRowLastColumn="0"/>
             </w:pPr>
             <w:r>
-              <w:t xml:space="preserve">Presses and immediately releases Button </w:t>
-            </w:r>
-            <w:r>
-              <w:t>6</w:t>
-            </w:r>
-            <w:r>
-              <w:t>.</w:t>
+              <w:t>Presses and immediately releases Button 6.</w:t>
             </w:r>
           </w:p>
         </w:tc>
@@ -8035,13 +7912,7 @@
         <w:pStyle w:val="Heading2"/>
       </w:pPr>
       <w:r>
-        <w:t xml:space="preserve">Output </w:t>
-      </w:r>
-      <w:r>
-        <w:t>Analog</w:t>
-      </w:r>
-      <w:r>
-        <w:t xml:space="preserve"> Actions</w:t>
+        <w:t>Output Analog Actions</w:t>
       </w:r>
       <w:r>
         <w:t xml:space="preserve"> Options</w:t>
@@ -8182,10 +8053,7 @@
               <w:cnfStyle w:val="000000000000" w:firstRow="0" w:lastRow="0" w:firstColumn="0" w:lastColumn="0" w:oddVBand="0" w:evenVBand="0" w:oddHBand="0" w:evenHBand="0" w:firstRowFirstColumn="0" w:firstRowLastColumn="0" w:lastRowFirstColumn="0" w:lastRowLastColumn="0"/>
             </w:pPr>
             <w:r>
-              <w:t xml:space="preserve">Button 1 </w:t>
-            </w:r>
-            <w:r>
-              <w:t>Press</w:t>
+              <w:t>Button 1 Press</w:t>
             </w:r>
           </w:p>
         </w:tc>
@@ -8669,13 +8537,7 @@
               <w:t xml:space="preserve"> : </w:t>
             </w:r>
             <w:r>
-              <w:t xml:space="preserve">Button </w:t>
-            </w:r>
-            <w:r>
-              <w:t>2</w:t>
-            </w:r>
-            <w:r>
-              <w:t xml:space="preserve"> Press and Release</w:t>
+              <w:t>Button 2 Press and Release</w:t>
             </w:r>
           </w:p>
         </w:tc>
@@ -8718,13 +8580,7 @@
               <w:t xml:space="preserve">: </w:t>
             </w:r>
             <w:r>
-              <w:t xml:space="preserve">Button </w:t>
-            </w:r>
-            <w:r>
-              <w:t>3</w:t>
-            </w:r>
-            <w:r>
-              <w:t xml:space="preserve"> Press and Release</w:t>
+              <w:t>Button 3 Press and Release</w:t>
             </w:r>
           </w:p>
         </w:tc>
@@ -8760,13 +8616,7 @@
               <w:t xml:space="preserve"> : </w:t>
             </w:r>
             <w:r>
-              <w:t xml:space="preserve">Button </w:t>
-            </w:r>
-            <w:r>
-              <w:t>4</w:t>
-            </w:r>
-            <w:r>
-              <w:t xml:space="preserve"> Press and Release</w:t>
+              <w:t>Button 4 Press and Release</w:t>
             </w:r>
           </w:p>
         </w:tc>
@@ -8805,13 +8655,7 @@
               <w:t xml:space="preserve">: </w:t>
             </w:r>
             <w:r>
-              <w:t xml:space="preserve">Button </w:t>
-            </w:r>
-            <w:r>
-              <w:t>5</w:t>
-            </w:r>
-            <w:r>
-              <w:t xml:space="preserve"> Press and Release</w:t>
+              <w:t>Button 5 Press and Release</w:t>
             </w:r>
           </w:p>
         </w:tc>
@@ -8847,13 +8691,7 @@
               <w:t xml:space="preserve">: </w:t>
             </w:r>
             <w:r>
-              <w:t xml:space="preserve">Button </w:t>
-            </w:r>
-            <w:r>
-              <w:t>6</w:t>
-            </w:r>
-            <w:r>
-              <w:t xml:space="preserve"> Press and Release</w:t>
+              <w:t>Button 6 Press and Release</w:t>
             </w:r>
           </w:p>
         </w:tc>
@@ -8865,10 +8703,7 @@
       </w:pPr>
       <w:r>
         <w:lastRenderedPageBreak/>
-        <w:t>Analog</w:t>
-      </w:r>
-      <w:r>
-        <w:t xml:space="preserve"> </w:t>
+        <w:t xml:space="preserve">Analog </w:t>
       </w:r>
       <w:r>
         <w:t xml:space="preserve">Action Mapping </w:t>
@@ -11516,21 +11351,6 @@
 </file>
 
 <file path=customXml/item1.xml><?xml version="1.0" encoding="utf-8"?>
-<?mso-contentType ?>
-<FormTemplates xmlns="http://schemas.microsoft.com/sharepoint/v3/contenttype/forms">
-  <Display>DocumentLibraryForm</Display>
-  <Edit>DocumentLibraryForm</Edit>
-  <New>DocumentLibraryForm</New>
-</FormTemplates>
-</file>
-
-<file path=customXml/item2.xml><?xml version="1.0" encoding="utf-8"?>
-<p:properties xmlns:p="http://schemas.microsoft.com/office/2006/metadata/properties" xmlns:xsi="http://www.w3.org/2001/XMLSchema-instance" xmlns:pc="http://schemas.microsoft.com/office/infopath/2007/PartnerControls">
-  <documentManagement/>
-</p:properties>
-</file>
-
-<file path=customXml/item3.xml><?xml version="1.0" encoding="utf-8"?>
 <ct:contentTypeSchema xmlns:ct="http://schemas.microsoft.com/office/2006/metadata/contentType" xmlns:ma="http://schemas.microsoft.com/office/2006/metadata/properties/metaAttributes" ct:_="" ma:_="" ma:contentTypeName="Document" ma:contentTypeID="0x0101001DC44D19606E8540AF995795CBBBCE63" ma:contentTypeVersion="9" ma:contentTypeDescription="Create a new document." ma:contentTypeScope="" ma:versionID="d43cedbd5f299a4d9c71bc35347663a0">
   <xsd:schema xmlns:xsd="http://www.w3.org/2001/XMLSchema" xmlns:xs="http://www.w3.org/2001/XMLSchema" xmlns:p="http://schemas.microsoft.com/office/2006/metadata/properties" xmlns:ns2="e718a8af-5d48-45b1-a7fb-cef00c107a7a" targetNamespace="http://schemas.microsoft.com/office/2006/metadata/properties" ma:root="true" ma:fieldsID="bfa025f5ff12c43386e284eade17ec72" ns2:_="">
     <xsd:import namespace="e718a8af-5d48-45b1-a7fb-cef00c107a7a"/>
@@ -11708,24 +11528,22 @@
 </ct:contentTypeSchema>
 </file>
 
-<file path=customXml/itemProps1.xml><?xml version="1.0" encoding="utf-8"?>
-<ds:datastoreItem xmlns:ds="http://schemas.openxmlformats.org/officeDocument/2006/customXml" ds:itemID="{6D105837-50B9-43D7-8D64-F3AFB60EFC6D}">
-  <ds:schemaRefs>
-    <ds:schemaRef ds:uri="http://schemas.microsoft.com/sharepoint/v3/contenttype/forms"/>
-  </ds:schemaRefs>
-</ds:datastoreItem>
+<file path=customXml/item2.xml><?xml version="1.0" encoding="utf-8"?>
+<p:properties xmlns:p="http://schemas.microsoft.com/office/2006/metadata/properties" xmlns:xsi="http://www.w3.org/2001/XMLSchema-instance" xmlns:pc="http://schemas.microsoft.com/office/infopath/2007/PartnerControls">
+  <documentManagement/>
+</p:properties>
 </file>
 
-<file path=customXml/itemProps2.xml><?xml version="1.0" encoding="utf-8"?>
-<ds:datastoreItem xmlns:ds="http://schemas.openxmlformats.org/officeDocument/2006/customXml" ds:itemID="{19E360BE-0294-4C92-BBB5-8CA365A6B329}">
-  <ds:schemaRefs>
-    <ds:schemaRef ds:uri="http://schemas.microsoft.com/office/2006/metadata/properties"/>
-    <ds:schemaRef ds:uri="http://schemas.microsoft.com/office/infopath/2007/PartnerControls"/>
-  </ds:schemaRefs>
-</ds:datastoreItem>
+<file path=customXml/item3.xml><?xml version="1.0" encoding="utf-8"?>
+<?mso-contentType ?>
+<FormTemplates xmlns="http://schemas.microsoft.com/sharepoint/v3/contenttype/forms">
+  <Display>DocumentLibraryForm</Display>
+  <Edit>DocumentLibraryForm</Edit>
+  <New>DocumentLibraryForm</New>
+</FormTemplates>
 </file>
 
-<file path=customXml/itemProps3.xml><?xml version="1.0" encoding="utf-8"?>
+<file path=customXml/itemProps1.xml><?xml version="1.0" encoding="utf-8"?>
 <ds:datastoreItem xmlns:ds="http://schemas.openxmlformats.org/officeDocument/2006/customXml" ds:itemID="{82455496-F377-4551-AC80-824E5D732CA2}">
   <ds:schemaRefs>
     <ds:schemaRef ds:uri="http://schemas.microsoft.com/office/2006/metadata/contentType"/>
@@ -11741,4 +11559,21 @@
     <ds:schemaRef ds:uri="http://schemas.microsoft.com/internal/obd"/>
   </ds:schemaRefs>
 </ds:datastoreItem>
+</file>
+
+<file path=customXml/itemProps2.xml><?xml version="1.0" encoding="utf-8"?>
+<ds:datastoreItem xmlns:ds="http://schemas.openxmlformats.org/officeDocument/2006/customXml" ds:itemID="{19E360BE-0294-4C92-BBB5-8CA365A6B329}">
+  <ds:schemaRefs>
+    <ds:schemaRef ds:uri="http://schemas.microsoft.com/office/2006/metadata/properties"/>
+    <ds:schemaRef ds:uri="http://schemas.microsoft.com/office/infopath/2007/PartnerControls"/>
+  </ds:schemaRefs>
+</ds:datastoreItem>
+</file>
+
+<file path=customXml/itemProps3.xml><?xml version="1.0" encoding="utf-8"?>
+<ds:datastoreItem xmlns:ds="http://schemas.openxmlformats.org/officeDocument/2006/customXml" ds:itemID="{6D105837-50B9-43D7-8D64-F3AFB60EFC6D}">
+  <ds:schemaRefs>
+    <ds:schemaRef ds:uri="http://schemas.microsoft.com/sharepoint/v3/contenttype/forms"/>
+  </ds:schemaRefs>
+</ds:datastoreItem>
 </file>
</xml_diff>

<commit_message>
Added change buttons mode feature through Up and Down buttons
</commit_message>
<xml_diff>
--- a/Documentation/Word/LipSync_Gaming_Command_List.docx
+++ b/Documentation/Word/LipSync_Gaming_Command_List.docx
@@ -4884,21 +4884,7 @@
                 <w:sz w:val="18"/>
                 <w:szCs w:val="18"/>
               </w:rPr>
-              <w:t>C</w:t>
-            </w:r>
-            <w:r>
-              <w:rPr>
-                <w:sz w:val="18"/>
-                <w:szCs w:val="18"/>
-              </w:rPr>
-              <w:t>T</w:t>
-            </w:r>
-            <w:r>
-              <w:rPr>
-                <w:sz w:val="18"/>
-                <w:szCs w:val="18"/>
-              </w:rPr>
-              <w:t>,0:0</w:t>
+              <w:t>MP,0:0</w:t>
             </w:r>
           </w:p>
         </w:tc>
@@ -4927,56 +4913,7 @@
                 <w:sz w:val="18"/>
                 <w:szCs w:val="18"/>
               </w:rPr>
-              <w:t>:C</w:t>
-            </w:r>
-            <w:r>
-              <w:rPr>
-                <w:sz w:val="18"/>
-                <w:szCs w:val="18"/>
-              </w:rPr>
-              <w:t>T</w:t>
-            </w:r>
-            <w:r>
-              <w:rPr>
-                <w:sz w:val="18"/>
-                <w:szCs w:val="18"/>
-              </w:rPr>
-              <w:t>,</w:t>
-            </w:r>
-            <w:r>
-              <w:rPr>
-                <w:sz w:val="18"/>
-                <w:szCs w:val="18"/>
-              </w:rPr>
-              <w:t>0</w:t>
-            </w:r>
-            <w:r>
-              <w:rPr>
-                <w:sz w:val="18"/>
-                <w:szCs w:val="18"/>
-              </w:rPr>
-              <w:t>:{</w:t>
-            </w:r>
-            <w:r>
-              <w:rPr>
-                <w:sz w:val="18"/>
-                <w:szCs w:val="18"/>
-              </w:rPr>
-              <w:t>change</w:t>
-            </w:r>
-            <w:r>
-              <w:rPr>
-                <w:sz w:val="18"/>
-                <w:szCs w:val="18"/>
-              </w:rPr>
-              <w:t>Tolerance</w:t>
-            </w:r>
-            <w:r>
-              <w:rPr>
-                <w:sz w:val="18"/>
-                <w:szCs w:val="18"/>
-              </w:rPr>
-              <w:t>}</w:t>
+              <w:t>:MP,0:{NNNNNN}</w:t>
             </w:r>
           </w:p>
         </w:tc>
@@ -5033,21 +4970,35 @@
                 <w:sz w:val="18"/>
                 <w:szCs w:val="18"/>
               </w:rPr>
-              <w:t xml:space="preserve">Get </w:t>
-            </w:r>
-            <w:r>
-              <w:rPr>
-                <w:sz w:val="18"/>
-                <w:szCs w:val="18"/>
-              </w:rPr>
-              <w:t xml:space="preserve">drift </w:t>
-            </w:r>
-            <w:r>
-              <w:rPr>
-                <w:sz w:val="18"/>
-                <w:szCs w:val="18"/>
-              </w:rPr>
-              <w:t>change tolerance value</w:t>
+              <w:t xml:space="preserve">Get Button mapping ( Example: </w:t>
+            </w:r>
+            <w:r>
+              <w:rPr>
+                <w:sz w:val="18"/>
+                <w:szCs w:val="18"/>
+              </w:rPr>
+              <w:t>SUCCESS,0</w:t>
+            </w:r>
+            <w:r>
+              <w:rPr>
+                <w:sz w:val="18"/>
+                <w:szCs w:val="18"/>
+              </w:rPr>
+              <w:t>:MP,0:</w:t>
+            </w:r>
+            <w:r>
+              <w:rPr>
+                <w:sz w:val="18"/>
+                <w:szCs w:val="18"/>
+              </w:rPr>
+              <w:t>123465</w:t>
+            </w:r>
+            <w:r>
+              <w:rPr>
+                <w:sz w:val="18"/>
+                <w:szCs w:val="18"/>
+              </w:rPr>
+              <w:t>)</w:t>
             </w:r>
           </w:p>
         </w:tc>
@@ -5077,22 +5028,22 @@
                 <w:sz w:val="18"/>
                 <w:szCs w:val="18"/>
               </w:rPr>
-              <w:t>CT,1:</w:t>
-            </w:r>
-          </w:p>
-          <w:p>
-            <w:pPr>
-              <w:rPr>
-                <w:sz w:val="18"/>
-                <w:szCs w:val="18"/>
-              </w:rPr>
-            </w:pPr>
-            <w:r>
-              <w:rPr>
-                <w:sz w:val="18"/>
-                <w:szCs w:val="18"/>
-              </w:rPr>
-              <w:t>{Change Tolerance: 0-30}</w:t>
+              <w:t>MP,1:</w:t>
+            </w:r>
+          </w:p>
+          <w:p>
+            <w:pPr>
+              <w:rPr>
+                <w:sz w:val="18"/>
+                <w:szCs w:val="18"/>
+              </w:rPr>
+            </w:pPr>
+            <w:r>
+              <w:rPr>
+                <w:sz w:val="18"/>
+                <w:szCs w:val="18"/>
+              </w:rPr>
+              <w:t>{NNNNNN}</w:t>
             </w:r>
           </w:p>
         </w:tc>
@@ -5121,56 +5072,7 @@
                 <w:sz w:val="18"/>
                 <w:szCs w:val="18"/>
               </w:rPr>
-              <w:t>:C</w:t>
-            </w:r>
-            <w:r>
-              <w:rPr>
-                <w:sz w:val="18"/>
-                <w:szCs w:val="18"/>
-              </w:rPr>
-              <w:t>T</w:t>
-            </w:r>
-            <w:r>
-              <w:rPr>
-                <w:sz w:val="18"/>
-                <w:szCs w:val="18"/>
-              </w:rPr>
-              <w:t>,</w:t>
-            </w:r>
-            <w:r>
-              <w:rPr>
-                <w:sz w:val="18"/>
-                <w:szCs w:val="18"/>
-              </w:rPr>
-              <w:t>1</w:t>
-            </w:r>
-            <w:r>
-              <w:rPr>
-                <w:sz w:val="18"/>
-                <w:szCs w:val="18"/>
-              </w:rPr>
-              <w:t>:{</w:t>
-            </w:r>
-            <w:r>
-              <w:rPr>
-                <w:sz w:val="18"/>
-                <w:szCs w:val="18"/>
-              </w:rPr>
-              <w:t>change</w:t>
-            </w:r>
-            <w:r>
-              <w:rPr>
-                <w:sz w:val="18"/>
-                <w:szCs w:val="18"/>
-              </w:rPr>
-              <w:t>Tolerance</w:t>
-            </w:r>
-            <w:r>
-              <w:rPr>
-                <w:sz w:val="18"/>
-                <w:szCs w:val="18"/>
-              </w:rPr>
-              <w:t>}</w:t>
+              <w:t>:MP,1:{NNNNNN}</w:t>
             </w:r>
           </w:p>
         </w:tc>
@@ -5227,21 +5129,21 @@
                 <w:sz w:val="18"/>
                 <w:szCs w:val="18"/>
               </w:rPr>
-              <w:t xml:space="preserve">Set </w:t>
-            </w:r>
-            <w:r>
-              <w:rPr>
-                <w:sz w:val="18"/>
-                <w:szCs w:val="18"/>
-              </w:rPr>
-              <w:t xml:space="preserve">drift </w:t>
-            </w:r>
-            <w:r>
-              <w:rPr>
-                <w:sz w:val="18"/>
-                <w:szCs w:val="18"/>
-              </w:rPr>
-              <w:t>change tolerance value</w:t>
+              <w:t>Set Button mapping ( Example: MP,1:</w:t>
+            </w:r>
+            <w:r>
+              <w:rPr>
+                <w:sz w:val="18"/>
+                <w:szCs w:val="18"/>
+              </w:rPr>
+              <w:t>123465</w:t>
+            </w:r>
+            <w:r>
+              <w:rPr>
+                <w:sz w:val="18"/>
+                <w:szCs w:val="18"/>
+              </w:rPr>
+              <w:t>)</w:t>
             </w:r>
           </w:p>
         </w:tc>
@@ -5269,7 +5171,14 @@
                 <w:sz w:val="18"/>
                 <w:szCs w:val="18"/>
               </w:rPr>
-              <w:t>MP,0:0</w:t>
+              <w:t>DZ</w:t>
+            </w:r>
+            <w:r>
+              <w:rPr>
+                <w:sz w:val="18"/>
+                <w:szCs w:val="18"/>
+              </w:rPr>
+              <w:t>,0:0</w:t>
             </w:r>
           </w:p>
         </w:tc>
@@ -5299,7 +5208,35 @@
                 <w:sz w:val="18"/>
                 <w:szCs w:val="18"/>
               </w:rPr>
-              <w:t>:MP,0:{NNNNNN}</w:t>
+              <w:t>:</w:t>
+            </w:r>
+            <w:r>
+              <w:rPr>
+                <w:sz w:val="18"/>
+                <w:szCs w:val="18"/>
+              </w:rPr>
+              <w:t>DZ</w:t>
+            </w:r>
+            <w:r>
+              <w:rPr>
+                <w:sz w:val="18"/>
+                <w:szCs w:val="18"/>
+              </w:rPr>
+              <w:t>,0:{</w:t>
+            </w:r>
+            <w:r>
+              <w:rPr>
+                <w:sz w:val="18"/>
+                <w:szCs w:val="18"/>
+              </w:rPr>
+              <w:t>Deadzone Value</w:t>
+            </w:r>
+            <w:r>
+              <w:rPr>
+                <w:sz w:val="18"/>
+                <w:szCs w:val="18"/>
+              </w:rPr>
+              <w:t>}</w:t>
             </w:r>
           </w:p>
         </w:tc>
@@ -5359,35 +5296,14 @@
                 <w:sz w:val="18"/>
                 <w:szCs w:val="18"/>
               </w:rPr>
-              <w:t xml:space="preserve">Get Button mapping ( Example: </w:t>
-            </w:r>
-            <w:r>
-              <w:rPr>
-                <w:sz w:val="18"/>
-                <w:szCs w:val="18"/>
-              </w:rPr>
-              <w:t>SUCCESS,0</w:t>
-            </w:r>
-            <w:r>
-              <w:rPr>
-                <w:sz w:val="18"/>
-                <w:szCs w:val="18"/>
-              </w:rPr>
-              <w:t>:MP,0:</w:t>
-            </w:r>
-            <w:r>
-              <w:rPr>
-                <w:sz w:val="18"/>
-                <w:szCs w:val="18"/>
-              </w:rPr>
-              <w:t>123465</w:t>
-            </w:r>
-            <w:r>
-              <w:rPr>
-                <w:sz w:val="18"/>
-                <w:szCs w:val="18"/>
-              </w:rPr>
-              <w:t>)</w:t>
+              <w:t xml:space="preserve">Get </w:t>
+            </w:r>
+            <w:r>
+              <w:rPr>
+                <w:sz w:val="18"/>
+                <w:szCs w:val="18"/>
+              </w:rPr>
+              <w:t>the deadzone value</w:t>
             </w:r>
           </w:p>
         </w:tc>
@@ -5407,33 +5323,30 @@
           <w:p>
             <w:pPr>
               <w:rPr>
-                <w:b w:val="0"/>
-                <w:bCs w:val="0"/>
-                <w:sz w:val="18"/>
-                <w:szCs w:val="18"/>
-              </w:rPr>
-            </w:pPr>
-            <w:r>
-              <w:rPr>
-                <w:sz w:val="18"/>
-                <w:szCs w:val="18"/>
-              </w:rPr>
-              <w:t>MP,1:</w:t>
-            </w:r>
-          </w:p>
-          <w:p>
-            <w:pPr>
-              <w:rPr>
-                <w:sz w:val="18"/>
-                <w:szCs w:val="18"/>
-              </w:rPr>
-            </w:pPr>
-            <w:r>
-              <w:rPr>
-                <w:sz w:val="18"/>
-                <w:szCs w:val="18"/>
-              </w:rPr>
-              <w:t>{NNNNNN}</w:t>
+                <w:sz w:val="18"/>
+                <w:szCs w:val="18"/>
+              </w:rPr>
+            </w:pPr>
+            <w:r>
+              <w:rPr>
+                <w:sz w:val="18"/>
+                <w:szCs w:val="18"/>
+              </w:rPr>
+              <w:t>DZ,1</w:t>
+            </w:r>
+            <w:r>
+              <w:rPr>
+                <w:sz w:val="18"/>
+                <w:szCs w:val="18"/>
+              </w:rPr>
+              <w:t>:</w:t>
+            </w:r>
+            <w:r>
+              <w:rPr>
+                <w:sz w:val="18"/>
+                <w:szCs w:val="18"/>
+              </w:rPr>
+              <w:t>{ Deadzone :30-250}</w:t>
             </w:r>
           </w:p>
         </w:tc>
@@ -5463,7 +5376,35 @@
                 <w:sz w:val="18"/>
                 <w:szCs w:val="18"/>
               </w:rPr>
-              <w:t>:MP,1:{NNNNNN}</w:t>
+              <w:t>:</w:t>
+            </w:r>
+            <w:r>
+              <w:rPr>
+                <w:sz w:val="18"/>
+                <w:szCs w:val="18"/>
+              </w:rPr>
+              <w:t>DZ</w:t>
+            </w:r>
+            <w:r>
+              <w:rPr>
+                <w:sz w:val="18"/>
+                <w:szCs w:val="18"/>
+              </w:rPr>
+              <w:t>,1:{</w:t>
+            </w:r>
+            <w:r>
+              <w:rPr>
+                <w:sz w:val="18"/>
+                <w:szCs w:val="18"/>
+              </w:rPr>
+              <w:t xml:space="preserve"> Deadzone Value</w:t>
+            </w:r>
+            <w:r>
+              <w:rPr>
+                <w:sz w:val="18"/>
+                <w:szCs w:val="18"/>
+              </w:rPr>
+              <w:t>}</w:t>
             </w:r>
           </w:p>
         </w:tc>
@@ -5523,14 +5464,63 @@
                 <w:sz w:val="18"/>
                 <w:szCs w:val="18"/>
               </w:rPr>
-              <w:t>Set Button mapping ( Example: MP,1:</w:t>
-            </w:r>
-            <w:r>
-              <w:rPr>
-                <w:sz w:val="18"/>
-                <w:szCs w:val="18"/>
-              </w:rPr>
-              <w:t>123465</w:t>
+              <w:t>Set</w:t>
+            </w:r>
+            <w:r>
+              <w:rPr>
+                <w:sz w:val="18"/>
+                <w:szCs w:val="18"/>
+              </w:rPr>
+              <w:t xml:space="preserve"> </w:t>
+            </w:r>
+            <w:r>
+              <w:rPr>
+                <w:sz w:val="18"/>
+                <w:szCs w:val="18"/>
+              </w:rPr>
+              <w:t xml:space="preserve">the deadzone value </w:t>
+            </w:r>
+            <w:r>
+              <w:rPr>
+                <w:sz w:val="18"/>
+                <w:szCs w:val="18"/>
+              </w:rPr>
+              <w:t xml:space="preserve">( Example: </w:t>
+            </w:r>
+            <w:r>
+              <w:rPr>
+                <w:sz w:val="18"/>
+                <w:szCs w:val="18"/>
+              </w:rPr>
+              <w:t>SUCCESS,0</w:t>
+            </w:r>
+            <w:r>
+              <w:rPr>
+                <w:sz w:val="18"/>
+                <w:szCs w:val="18"/>
+              </w:rPr>
+              <w:t>:</w:t>
+            </w:r>
+            <w:r>
+              <w:rPr>
+                <w:sz w:val="18"/>
+                <w:szCs w:val="18"/>
+              </w:rPr>
+              <w:t>DZ</w:t>
+            </w:r>
+            <w:r>
+              <w:rPr>
+                <w:sz w:val="18"/>
+                <w:szCs w:val="18"/>
+              </w:rPr>
+              <w:t>,</w:t>
+            </w:r>
+            <w:r>
+              <w:rPr>
+                <w:sz w:val="18"/>
+                <w:szCs w:val="18"/>
+              </w:rPr>
+              <w:t>1:30</w:t>
             </w:r>
             <w:r>
               <w:rPr>
@@ -5564,7 +5554,7 @@
                 <w:sz w:val="18"/>
                 <w:szCs w:val="18"/>
               </w:rPr>
-              <w:t>DZ</w:t>
+              <w:t>BM</w:t>
             </w:r>
             <w:r>
               <w:rPr>
@@ -5607,7 +5597,7 @@
                 <w:sz w:val="18"/>
                 <w:szCs w:val="18"/>
               </w:rPr>
-              <w:t>DZ</w:t>
+              <w:t>BM</w:t>
             </w:r>
             <w:r>
               <w:rPr>
@@ -5621,7 +5611,7 @@
                 <w:sz w:val="18"/>
                 <w:szCs w:val="18"/>
               </w:rPr>
-              <w:t>Deadzone Value</w:t>
+              <w:t>Button Mode Value</w:t>
             </w:r>
             <w:r>
               <w:rPr>
@@ -5693,21 +5683,63 @@
                 <w:sz w:val="18"/>
                 <w:szCs w:val="18"/>
               </w:rPr>
-              <w:t xml:space="preserve">the </w:t>
-            </w:r>
-            <w:r>
-              <w:rPr>
-                <w:sz w:val="18"/>
-                <w:szCs w:val="18"/>
-              </w:rPr>
-              <w:t>deadzone</w:t>
-            </w:r>
-            <w:r>
-              <w:rPr>
-                <w:sz w:val="18"/>
-                <w:szCs w:val="18"/>
-              </w:rPr>
-              <w:t xml:space="preserve"> value</w:t>
+              <w:t xml:space="preserve">the button mode value </w:t>
+            </w:r>
+            <w:r>
+              <w:rPr>
+                <w:rFonts w:ascii="Calibri" w:eastAsia="Calibri" w:hAnsi="Calibri" w:cs="Calibri"/>
+                <w:sz w:val="20"/>
+                <w:szCs w:val="20"/>
+              </w:rPr>
+              <w:t>(</w:t>
+            </w:r>
+            <w:r>
+              <w:rPr>
+                <w:rFonts w:ascii="Calibri" w:eastAsia="Calibri" w:hAnsi="Calibri" w:cs="Calibri"/>
+                <w:sz w:val="20"/>
+                <w:szCs w:val="20"/>
+              </w:rPr>
+              <w:t xml:space="preserve">1 </w:t>
+            </w:r>
+            <w:r>
+              <w:rPr>
+                <w:rFonts w:ascii="Calibri" w:eastAsia="Calibri" w:hAnsi="Calibri" w:cs="Calibri"/>
+                <w:sz w:val="20"/>
+                <w:szCs w:val="20"/>
+              </w:rPr>
+              <w:t>=</w:t>
+            </w:r>
+            <w:r>
+              <w:rPr>
+                <w:rFonts w:ascii="Calibri" w:eastAsia="Calibri" w:hAnsi="Calibri" w:cs="Calibri"/>
+                <w:sz w:val="20"/>
+                <w:szCs w:val="20"/>
+              </w:rPr>
+              <w:t xml:space="preserve"> Digital Mode</w:t>
+            </w:r>
+            <w:r>
+              <w:rPr>
+                <w:rFonts w:ascii="Calibri" w:eastAsia="Calibri" w:hAnsi="Calibri" w:cs="Calibri"/>
+                <w:sz w:val="20"/>
+                <w:szCs w:val="20"/>
+              </w:rPr>
+              <w:t xml:space="preserve"> , </w:t>
+            </w:r>
+            <w:r>
+              <w:rPr>
+                <w:rFonts w:ascii="Calibri" w:eastAsia="Calibri" w:hAnsi="Calibri" w:cs="Calibri"/>
+                <w:sz w:val="20"/>
+                <w:szCs w:val="20"/>
+              </w:rPr>
+              <w:t>2 = Analog Mode</w:t>
+            </w:r>
+            <w:r>
+              <w:rPr>
+                <w:rFonts w:ascii="Calibri" w:eastAsia="Calibri" w:hAnsi="Calibri" w:cs="Calibri"/>
+                <w:sz w:val="20"/>
+                <w:szCs w:val="20"/>
+              </w:rPr>
+              <w:t>)</w:t>
             </w:r>
           </w:p>
         </w:tc>
@@ -5735,14 +5767,61 @@
                 <w:sz w:val="18"/>
                 <w:szCs w:val="18"/>
               </w:rPr>
-              <w:t>DZ</w:t>
-            </w:r>
-            <w:r>
-              <w:rPr>
-                <w:sz w:val="18"/>
-                <w:szCs w:val="18"/>
-              </w:rPr>
-              <w:t>,1</w:t>
+              <w:lastRenderedPageBreak/>
+              <w:t>BM</w:t>
+            </w:r>
+            <w:r>
+              <w:rPr>
+                <w:sz w:val="18"/>
+                <w:szCs w:val="18"/>
+              </w:rPr>
+              <w:t>,1:</w:t>
+            </w:r>
+            <w:r>
+              <w:rPr>
+                <w:sz w:val="18"/>
+                <w:szCs w:val="18"/>
+              </w:rPr>
+              <w:t>{</w:t>
+            </w:r>
+            <w:r>
+              <w:t xml:space="preserve"> </w:t>
+            </w:r>
+            <w:r>
+              <w:rPr>
+                <w:sz w:val="18"/>
+                <w:szCs w:val="18"/>
+              </w:rPr>
+              <w:t>Button Mode Value</w:t>
+            </w:r>
+            <w:r>
+              <w:rPr>
+                <w:sz w:val="18"/>
+                <w:szCs w:val="18"/>
+              </w:rPr>
+              <w:t>:1-2}</w:t>
+            </w:r>
+          </w:p>
+        </w:tc>
+        <w:tc>
+          <w:tcPr>
+            <w:tcW w:w="3686" w:type="dxa"/>
+            <w:noWrap/>
+          </w:tcPr>
+          <w:p>
+            <w:pPr>
+              <w:cnfStyle w:val="000000100000" w:firstRow="0" w:lastRow="0" w:firstColumn="0" w:lastColumn="0" w:oddVBand="0" w:evenVBand="0" w:oddHBand="1" w:evenHBand="0" w:firstRowFirstColumn="0" w:firstRowLastColumn="0" w:lastRowFirstColumn="0" w:lastRowLastColumn="0"/>
+              <w:rPr>
+                <w:sz w:val="18"/>
+                <w:szCs w:val="18"/>
+              </w:rPr>
+            </w:pPr>
+            <w:r>
+              <w:rPr>
+                <w:sz w:val="18"/>
+                <w:szCs w:val="18"/>
+              </w:rPr>
+              <w:t>SUCCESS,0</w:t>
             </w:r>
             <w:r>
               <w:rPr>
@@ -5756,14 +5835,50 @@
                 <w:sz w:val="18"/>
                 <w:szCs w:val="18"/>
               </w:rPr>
-              <w:t>{</w:t>
-            </w:r>
-            <w:r>
-              <w:rPr>
-                <w:sz w:val="18"/>
-                <w:szCs w:val="18"/>
-              </w:rPr>
-              <w:t xml:space="preserve"> Deadzone </w:t>
+              <w:t>BM</w:t>
+            </w:r>
+            <w:r>
+              <w:rPr>
+                <w:sz w:val="18"/>
+                <w:szCs w:val="18"/>
+              </w:rPr>
+              <w:t>,1:{</w:t>
+            </w:r>
+            <w:r>
+              <w:rPr>
+                <w:sz w:val="18"/>
+                <w:szCs w:val="18"/>
+              </w:rPr>
+              <w:t>Button Mode Value</w:t>
+            </w:r>
+            <w:r>
+              <w:rPr>
+                <w:sz w:val="18"/>
+                <w:szCs w:val="18"/>
+              </w:rPr>
+              <w:t>}</w:t>
+            </w:r>
+          </w:p>
+        </w:tc>
+        <w:tc>
+          <w:tcPr>
+            <w:tcW w:w="1731" w:type="dxa"/>
+            <w:noWrap/>
+          </w:tcPr>
+          <w:p>
+            <w:pPr>
+              <w:cnfStyle w:val="000000100000" w:firstRow="0" w:lastRow="0" w:firstColumn="0" w:lastColumn="0" w:oddVBand="0" w:evenVBand="0" w:oddHBand="1" w:evenHBand="0" w:firstRowFirstColumn="0" w:firstRowLastColumn="0" w:lastRowFirstColumn="0" w:lastRowLastColumn="0"/>
+              <w:rPr>
+                <w:sz w:val="18"/>
+                <w:szCs w:val="18"/>
+              </w:rPr>
+            </w:pPr>
+            <w:r>
+              <w:rPr>
+                <w:sz w:val="18"/>
+                <w:szCs w:val="18"/>
+              </w:rPr>
+              <w:t>FAIL,{N}</w:t>
             </w:r>
             <w:r>
               <w:rPr>
@@ -5777,34 +5892,13 @@
                 <w:sz w:val="18"/>
                 <w:szCs w:val="18"/>
               </w:rPr>
-              <w:t>3</w:t>
-            </w:r>
-            <w:r>
-              <w:rPr>
-                <w:sz w:val="18"/>
-                <w:szCs w:val="18"/>
-              </w:rPr>
-              <w:t>0-</w:t>
-            </w:r>
-            <w:r>
-              <w:rPr>
-                <w:sz w:val="18"/>
-                <w:szCs w:val="18"/>
-              </w:rPr>
-              <w:t>250</w:t>
-            </w:r>
-            <w:r>
-              <w:rPr>
-                <w:sz w:val="18"/>
-                <w:szCs w:val="18"/>
-              </w:rPr>
-              <w:t>}</w:t>
-            </w:r>
-          </w:p>
-        </w:tc>
-        <w:tc>
-          <w:tcPr>
-            <w:tcW w:w="3686" w:type="dxa"/>
+              <w:t>Command</w:t>
+            </w:r>
+          </w:p>
+        </w:tc>
+        <w:tc>
+          <w:tcPr>
+            <w:tcW w:w="2834" w:type="dxa"/>
             <w:noWrap/>
           </w:tcPr>
           <w:p>
@@ -5820,35 +5914,7 @@
                 <w:sz w:val="18"/>
                 <w:szCs w:val="18"/>
               </w:rPr>
-              <w:t>SUCCESS,0</w:t>
-            </w:r>
-            <w:r>
-              <w:rPr>
-                <w:sz w:val="18"/>
-                <w:szCs w:val="18"/>
-              </w:rPr>
-              <w:t>:</w:t>
-            </w:r>
-            <w:r>
-              <w:rPr>
-                <w:sz w:val="18"/>
-                <w:szCs w:val="18"/>
-              </w:rPr>
-              <w:t>DZ</w:t>
-            </w:r>
-            <w:r>
-              <w:rPr>
-                <w:sz w:val="18"/>
-                <w:szCs w:val="18"/>
-              </w:rPr>
-              <w:t>,1:{</w:t>
-            </w:r>
-            <w:r>
-              <w:rPr>
-                <w:sz w:val="18"/>
-                <w:szCs w:val="18"/>
-              </w:rPr>
-              <w:t xml:space="preserve"> Deadzone</w:t>
+              <w:t>Set</w:t>
             </w:r>
             <w:r>
               <w:rPr>
@@ -5862,140 +5928,61 @@
                 <w:sz w:val="18"/>
                 <w:szCs w:val="18"/>
               </w:rPr>
-              <w:t>Value</w:t>
-            </w:r>
-            <w:r>
-              <w:rPr>
-                <w:sz w:val="18"/>
-                <w:szCs w:val="18"/>
-              </w:rPr>
-              <w:t>}</w:t>
-            </w:r>
-          </w:p>
-        </w:tc>
-        <w:tc>
-          <w:tcPr>
-            <w:tcW w:w="1731" w:type="dxa"/>
-            <w:noWrap/>
-          </w:tcPr>
-          <w:p>
-            <w:pPr>
-              <w:cnfStyle w:val="000000100000" w:firstRow="0" w:lastRow="0" w:firstColumn="0" w:lastColumn="0" w:oddVBand="0" w:evenVBand="0" w:oddHBand="1" w:evenHBand="0" w:firstRowFirstColumn="0" w:firstRowLastColumn="0" w:lastRowFirstColumn="0" w:lastRowLastColumn="0"/>
-              <w:rPr>
-                <w:sz w:val="18"/>
-                <w:szCs w:val="18"/>
-              </w:rPr>
-            </w:pPr>
-            <w:r>
-              <w:rPr>
-                <w:sz w:val="18"/>
-                <w:szCs w:val="18"/>
-              </w:rPr>
-              <w:t>FAIL,{N}</w:t>
-            </w:r>
-            <w:r>
-              <w:rPr>
-                <w:sz w:val="18"/>
-                <w:szCs w:val="18"/>
-              </w:rPr>
-              <w:t>:</w:t>
-            </w:r>
-            <w:r>
-              <w:rPr>
-                <w:sz w:val="18"/>
-                <w:szCs w:val="18"/>
-              </w:rPr>
-              <w:t>Command</w:t>
-            </w:r>
-          </w:p>
-        </w:tc>
-        <w:tc>
-          <w:tcPr>
-            <w:tcW w:w="2834" w:type="dxa"/>
-            <w:noWrap/>
-          </w:tcPr>
-          <w:p>
-            <w:pPr>
-              <w:cnfStyle w:val="000000100000" w:firstRow="0" w:lastRow="0" w:firstColumn="0" w:lastColumn="0" w:oddVBand="0" w:evenVBand="0" w:oddHBand="1" w:evenHBand="0" w:firstRowFirstColumn="0" w:firstRowLastColumn="0" w:lastRowFirstColumn="0" w:lastRowLastColumn="0"/>
-              <w:rPr>
-                <w:sz w:val="18"/>
-                <w:szCs w:val="18"/>
-              </w:rPr>
-            </w:pPr>
-            <w:r>
-              <w:rPr>
-                <w:sz w:val="18"/>
-                <w:szCs w:val="18"/>
-              </w:rPr>
-              <w:t>Set</w:t>
-            </w:r>
-            <w:r>
-              <w:rPr>
-                <w:sz w:val="18"/>
-                <w:szCs w:val="18"/>
-              </w:rPr>
-              <w:t xml:space="preserve"> </w:t>
-            </w:r>
-            <w:r>
-              <w:rPr>
-                <w:sz w:val="18"/>
-                <w:szCs w:val="18"/>
-              </w:rPr>
-              <w:t xml:space="preserve">the </w:t>
-            </w:r>
-            <w:r>
-              <w:rPr>
-                <w:sz w:val="18"/>
-                <w:szCs w:val="18"/>
-              </w:rPr>
-              <w:t xml:space="preserve">deadzone value </w:t>
-            </w:r>
-            <w:r>
-              <w:rPr>
-                <w:sz w:val="18"/>
-                <w:szCs w:val="18"/>
-              </w:rPr>
-              <w:t xml:space="preserve">( Example: </w:t>
-            </w:r>
-            <w:r>
-              <w:rPr>
-                <w:sz w:val="18"/>
-                <w:szCs w:val="18"/>
-              </w:rPr>
-              <w:t>SUCCESS,0</w:t>
-            </w:r>
-            <w:r>
-              <w:rPr>
-                <w:sz w:val="18"/>
-                <w:szCs w:val="18"/>
-              </w:rPr>
-              <w:t>:</w:t>
-            </w:r>
-            <w:r>
-              <w:rPr>
-                <w:sz w:val="18"/>
-                <w:szCs w:val="18"/>
-              </w:rPr>
-              <w:t>DZ</w:t>
-            </w:r>
-            <w:r>
-              <w:rPr>
-                <w:sz w:val="18"/>
-                <w:szCs w:val="18"/>
-              </w:rPr>
-              <w:t>,</w:t>
-            </w:r>
-            <w:r>
-              <w:rPr>
-                <w:sz w:val="18"/>
-                <w:szCs w:val="18"/>
-              </w:rPr>
-              <w:t>1:30</w:t>
-            </w:r>
-            <w:r>
-              <w:rPr>
-                <w:sz w:val="18"/>
-                <w:szCs w:val="18"/>
+              <w:t xml:space="preserve">the button mode value </w:t>
+            </w:r>
+            <w:r>
+              <w:rPr>
+                <w:rFonts w:ascii="Calibri" w:eastAsia="Calibri" w:hAnsi="Calibri" w:cs="Calibri"/>
+                <w:sz w:val="20"/>
+                <w:szCs w:val="20"/>
+              </w:rPr>
+              <w:t>(</w:t>
+            </w:r>
+            <w:r>
+              <w:rPr>
+                <w:rFonts w:ascii="Calibri" w:eastAsia="Calibri" w:hAnsi="Calibri" w:cs="Calibri"/>
+                <w:sz w:val="20"/>
+                <w:szCs w:val="20"/>
+              </w:rPr>
+              <w:t xml:space="preserve">1 </w:t>
+            </w:r>
+            <w:r>
+              <w:rPr>
+                <w:rFonts w:ascii="Calibri" w:eastAsia="Calibri" w:hAnsi="Calibri" w:cs="Calibri"/>
+                <w:sz w:val="20"/>
+                <w:szCs w:val="20"/>
+              </w:rPr>
+              <w:t>=</w:t>
+            </w:r>
+            <w:r>
+              <w:rPr>
+                <w:rFonts w:ascii="Calibri" w:eastAsia="Calibri" w:hAnsi="Calibri" w:cs="Calibri"/>
+                <w:sz w:val="20"/>
+                <w:szCs w:val="20"/>
+              </w:rPr>
+              <w:t xml:space="preserve"> Digital Mode</w:t>
+            </w:r>
+            <w:r>
+              <w:rPr>
+                <w:rFonts w:ascii="Calibri" w:eastAsia="Calibri" w:hAnsi="Calibri" w:cs="Calibri"/>
+                <w:sz w:val="20"/>
+                <w:szCs w:val="20"/>
+              </w:rPr>
+              <w:t xml:space="preserve"> , </w:t>
+            </w:r>
+            <w:r>
+              <w:rPr>
+                <w:rFonts w:ascii="Calibri" w:eastAsia="Calibri" w:hAnsi="Calibri" w:cs="Calibri"/>
+                <w:sz w:val="20"/>
+                <w:szCs w:val="20"/>
+              </w:rPr>
+              <w:t>2 = Analog Mode</w:t>
+            </w:r>
+            <w:r>
+              <w:rPr>
+                <w:rFonts w:ascii="Calibri" w:eastAsia="Calibri" w:hAnsi="Calibri" w:cs="Calibri"/>
+                <w:sz w:val="20"/>
+                <w:szCs w:val="20"/>
               </w:rPr>
               <w:t>)</w:t>
             </w:r>
@@ -6024,15 +6011,28 @@
                 <w:sz w:val="18"/>
                 <w:szCs w:val="18"/>
               </w:rPr>
-              <w:lastRenderedPageBreak/>
-              <w:t>BM</w:t>
-            </w:r>
-            <w:r>
-              <w:rPr>
-                <w:sz w:val="18"/>
-                <w:szCs w:val="18"/>
-              </w:rPr>
-              <w:t>,0:0</w:t>
+              <w:t>FR,</w:t>
+            </w:r>
+            <w:r>
+              <w:rPr>
+                <w:sz w:val="18"/>
+                <w:szCs w:val="18"/>
+              </w:rPr>
+              <w:t>1</w:t>
+            </w:r>
+            <w:r>
+              <w:rPr>
+                <w:sz w:val="18"/>
+                <w:szCs w:val="18"/>
+              </w:rPr>
+              <w:t>:</w:t>
+            </w:r>
+            <w:r>
+              <w:rPr>
+                <w:sz w:val="18"/>
+                <w:szCs w:val="18"/>
+              </w:rPr>
+              <w:t>{Rest Type: 0-1}</w:t>
             </w:r>
           </w:p>
         </w:tc>
@@ -6061,6 +6061,20 @@
                 <w:sz w:val="18"/>
                 <w:szCs w:val="18"/>
               </w:rPr>
+              <w:t>:FR,</w:t>
+            </w:r>
+            <w:r>
+              <w:rPr>
+                <w:sz w:val="18"/>
+                <w:szCs w:val="18"/>
+              </w:rPr>
+              <w:t>1</w:t>
+            </w:r>
+            <w:r>
+              <w:rPr>
+                <w:sz w:val="18"/>
+                <w:szCs w:val="18"/>
+              </w:rPr>
               <w:t>:</w:t>
             </w:r>
             <w:r>
@@ -6068,35 +6082,7 @@
                 <w:sz w:val="18"/>
                 <w:szCs w:val="18"/>
               </w:rPr>
-              <w:t>BM</w:t>
-            </w:r>
-            <w:r>
-              <w:rPr>
-                <w:sz w:val="18"/>
-                <w:szCs w:val="18"/>
-              </w:rPr>
-              <w:t>,0:{</w:t>
-            </w:r>
-            <w:r>
-              <w:rPr>
-                <w:sz w:val="18"/>
-                <w:szCs w:val="18"/>
-              </w:rPr>
-              <w:t xml:space="preserve">Button </w:t>
-            </w:r>
-            <w:r>
-              <w:rPr>
-                <w:sz w:val="18"/>
-                <w:szCs w:val="18"/>
-              </w:rPr>
-              <w:t>Mode Value</w:t>
-            </w:r>
-            <w:r>
-              <w:rPr>
-                <w:sz w:val="18"/>
-                <w:szCs w:val="18"/>
-              </w:rPr>
-              <w:t>}</w:t>
+              <w:t>{Reset Type: 0-1}</w:t>
             </w:r>
           </w:p>
         </w:tc>
@@ -6140,529 +6126,6 @@
           <w:tcPr>
             <w:tcW w:w="2834" w:type="dxa"/>
             <w:noWrap/>
-          </w:tcPr>
-          <w:p>
-            <w:pPr>
-              <w:cnfStyle w:val="000000000000" w:firstRow="0" w:lastRow="0" w:firstColumn="0" w:lastColumn="0" w:oddVBand="0" w:evenVBand="0" w:oddHBand="0" w:evenHBand="0" w:firstRowFirstColumn="0" w:firstRowLastColumn="0" w:lastRowFirstColumn="0" w:lastRowLastColumn="0"/>
-              <w:rPr>
-                <w:sz w:val="18"/>
-                <w:szCs w:val="18"/>
-              </w:rPr>
-            </w:pPr>
-            <w:r>
-              <w:rPr>
-                <w:sz w:val="18"/>
-                <w:szCs w:val="18"/>
-              </w:rPr>
-              <w:t xml:space="preserve">Get </w:t>
-            </w:r>
-            <w:r>
-              <w:rPr>
-                <w:sz w:val="18"/>
-                <w:szCs w:val="18"/>
-              </w:rPr>
-              <w:t xml:space="preserve">the </w:t>
-            </w:r>
-            <w:r>
-              <w:rPr>
-                <w:sz w:val="18"/>
-                <w:szCs w:val="18"/>
-              </w:rPr>
-              <w:t>button mode</w:t>
-            </w:r>
-            <w:r>
-              <w:rPr>
-                <w:sz w:val="18"/>
-                <w:szCs w:val="18"/>
-              </w:rPr>
-              <w:t xml:space="preserve"> value</w:t>
-            </w:r>
-            <w:r>
-              <w:rPr>
-                <w:sz w:val="18"/>
-                <w:szCs w:val="18"/>
-              </w:rPr>
-              <w:t xml:space="preserve"> </w:t>
-            </w:r>
-            <w:r>
-              <w:rPr>
-                <w:rFonts w:ascii="Calibri" w:eastAsia="Calibri" w:hAnsi="Calibri" w:cs="Calibri"/>
-                <w:sz w:val="20"/>
-                <w:szCs w:val="20"/>
-              </w:rPr>
-              <w:t>(</w:t>
-            </w:r>
-            <w:r>
-              <w:rPr>
-                <w:rFonts w:ascii="Calibri" w:eastAsia="Calibri" w:hAnsi="Calibri" w:cs="Calibri"/>
-                <w:sz w:val="20"/>
-                <w:szCs w:val="20"/>
-              </w:rPr>
-              <w:t xml:space="preserve">1 </w:t>
-            </w:r>
-            <w:r>
-              <w:rPr>
-                <w:rFonts w:ascii="Calibri" w:eastAsia="Calibri" w:hAnsi="Calibri" w:cs="Calibri"/>
-                <w:sz w:val="20"/>
-                <w:szCs w:val="20"/>
-              </w:rPr>
-              <w:t>=</w:t>
-            </w:r>
-            <w:r>
-              <w:rPr>
-                <w:rFonts w:ascii="Calibri" w:eastAsia="Calibri" w:hAnsi="Calibri" w:cs="Calibri"/>
-                <w:sz w:val="20"/>
-                <w:szCs w:val="20"/>
-              </w:rPr>
-              <w:t xml:space="preserve"> Digital Mode</w:t>
-            </w:r>
-            <w:r>
-              <w:rPr>
-                <w:rFonts w:ascii="Calibri" w:eastAsia="Calibri" w:hAnsi="Calibri" w:cs="Calibri"/>
-                <w:sz w:val="20"/>
-                <w:szCs w:val="20"/>
-              </w:rPr>
-              <w:t xml:space="preserve"> , </w:t>
-            </w:r>
-            <w:r>
-              <w:rPr>
-                <w:rFonts w:ascii="Calibri" w:eastAsia="Calibri" w:hAnsi="Calibri" w:cs="Calibri"/>
-                <w:sz w:val="20"/>
-                <w:szCs w:val="20"/>
-              </w:rPr>
-              <w:t>2 = Analog Mode</w:t>
-            </w:r>
-            <w:r>
-              <w:rPr>
-                <w:rFonts w:ascii="Calibri" w:eastAsia="Calibri" w:hAnsi="Calibri" w:cs="Calibri"/>
-                <w:sz w:val="20"/>
-                <w:szCs w:val="20"/>
-              </w:rPr>
-              <w:t>)</w:t>
-            </w:r>
-          </w:p>
-        </w:tc>
-      </w:tr>
-      <w:tr>
-        <w:trPr>
-          <w:cnfStyle w:val="000000100000" w:firstRow="0" w:lastRow="0" w:firstColumn="0" w:lastColumn="0" w:oddVBand="0" w:evenVBand="0" w:oddHBand="1" w:evenHBand="0" w:firstRowFirstColumn="0" w:firstRowLastColumn="0" w:lastRowFirstColumn="0" w:lastRowLastColumn="0"/>
-          <w:trHeight w:val="288"/>
-        </w:trPr>
-        <w:tc>
-          <w:tcPr>
-            <w:cnfStyle w:val="001000000000" w:firstRow="0" w:lastRow="0" w:firstColumn="1" w:lastColumn="0" w:oddVBand="0" w:evenVBand="0" w:oddHBand="0" w:evenHBand="0" w:firstRowFirstColumn="0" w:firstRowLastColumn="0" w:lastRowFirstColumn="0" w:lastRowLastColumn="0"/>
-            <w:tcW w:w="1271" w:type="dxa"/>
-            <w:noWrap/>
-          </w:tcPr>
-          <w:p>
-            <w:pPr>
-              <w:rPr>
-                <w:sz w:val="18"/>
-                <w:szCs w:val="18"/>
-              </w:rPr>
-            </w:pPr>
-            <w:r>
-              <w:rPr>
-                <w:sz w:val="18"/>
-                <w:szCs w:val="18"/>
-              </w:rPr>
-              <w:t>BM</w:t>
-            </w:r>
-            <w:r>
-              <w:rPr>
-                <w:sz w:val="18"/>
-                <w:szCs w:val="18"/>
-              </w:rPr>
-              <w:t>,1:</w:t>
-            </w:r>
-            <w:r>
-              <w:rPr>
-                <w:sz w:val="18"/>
-                <w:szCs w:val="18"/>
-              </w:rPr>
-              <w:t>{</w:t>
-            </w:r>
-            <w:r>
-              <w:t xml:space="preserve"> </w:t>
-            </w:r>
-            <w:r>
-              <w:rPr>
-                <w:sz w:val="18"/>
-                <w:szCs w:val="18"/>
-              </w:rPr>
-              <w:t>Button Mode Value</w:t>
-            </w:r>
-            <w:r>
-              <w:rPr>
-                <w:sz w:val="18"/>
-                <w:szCs w:val="18"/>
-              </w:rPr>
-              <w:t>:</w:t>
-            </w:r>
-            <w:r>
-              <w:rPr>
-                <w:sz w:val="18"/>
-                <w:szCs w:val="18"/>
-              </w:rPr>
-              <w:t>1</w:t>
-            </w:r>
-            <w:r>
-              <w:rPr>
-                <w:sz w:val="18"/>
-                <w:szCs w:val="18"/>
-              </w:rPr>
-              <w:t>-</w:t>
-            </w:r>
-            <w:r>
-              <w:rPr>
-                <w:sz w:val="18"/>
-                <w:szCs w:val="18"/>
-              </w:rPr>
-              <w:t>2</w:t>
-            </w:r>
-            <w:r>
-              <w:rPr>
-                <w:sz w:val="18"/>
-                <w:szCs w:val="18"/>
-              </w:rPr>
-              <w:t>}</w:t>
-            </w:r>
-          </w:p>
-        </w:tc>
-        <w:tc>
-          <w:tcPr>
-            <w:tcW w:w="3686" w:type="dxa"/>
-            <w:noWrap/>
-          </w:tcPr>
-          <w:p>
-            <w:pPr>
-              <w:cnfStyle w:val="000000100000" w:firstRow="0" w:lastRow="0" w:firstColumn="0" w:lastColumn="0" w:oddVBand="0" w:evenVBand="0" w:oddHBand="1" w:evenHBand="0" w:firstRowFirstColumn="0" w:firstRowLastColumn="0" w:lastRowFirstColumn="0" w:lastRowLastColumn="0"/>
-              <w:rPr>
-                <w:sz w:val="18"/>
-                <w:szCs w:val="18"/>
-              </w:rPr>
-            </w:pPr>
-            <w:r>
-              <w:rPr>
-                <w:sz w:val="18"/>
-                <w:szCs w:val="18"/>
-              </w:rPr>
-              <w:t>SUCCESS,0</w:t>
-            </w:r>
-            <w:r>
-              <w:rPr>
-                <w:sz w:val="18"/>
-                <w:szCs w:val="18"/>
-              </w:rPr>
-              <w:t>:</w:t>
-            </w:r>
-            <w:r>
-              <w:rPr>
-                <w:sz w:val="18"/>
-                <w:szCs w:val="18"/>
-              </w:rPr>
-              <w:t>BM</w:t>
-            </w:r>
-            <w:r>
-              <w:rPr>
-                <w:sz w:val="18"/>
-                <w:szCs w:val="18"/>
-              </w:rPr>
-              <w:t>,1:{</w:t>
-            </w:r>
-            <w:r>
-              <w:rPr>
-                <w:sz w:val="18"/>
-                <w:szCs w:val="18"/>
-              </w:rPr>
-              <w:t>Button Mode Value</w:t>
-            </w:r>
-            <w:r>
-              <w:rPr>
-                <w:sz w:val="18"/>
-                <w:szCs w:val="18"/>
-              </w:rPr>
-              <w:t>}</w:t>
-            </w:r>
-          </w:p>
-        </w:tc>
-        <w:tc>
-          <w:tcPr>
-            <w:tcW w:w="1731" w:type="dxa"/>
-            <w:noWrap/>
-          </w:tcPr>
-          <w:p>
-            <w:pPr>
-              <w:cnfStyle w:val="000000100000" w:firstRow="0" w:lastRow="0" w:firstColumn="0" w:lastColumn="0" w:oddVBand="0" w:evenVBand="0" w:oddHBand="1" w:evenHBand="0" w:firstRowFirstColumn="0" w:firstRowLastColumn="0" w:lastRowFirstColumn="0" w:lastRowLastColumn="0"/>
-              <w:rPr>
-                <w:sz w:val="18"/>
-                <w:szCs w:val="18"/>
-              </w:rPr>
-            </w:pPr>
-            <w:r>
-              <w:rPr>
-                <w:sz w:val="18"/>
-                <w:szCs w:val="18"/>
-              </w:rPr>
-              <w:t>FAIL,{N}</w:t>
-            </w:r>
-            <w:r>
-              <w:rPr>
-                <w:sz w:val="18"/>
-                <w:szCs w:val="18"/>
-              </w:rPr>
-              <w:t>:</w:t>
-            </w:r>
-            <w:r>
-              <w:rPr>
-                <w:sz w:val="18"/>
-                <w:szCs w:val="18"/>
-              </w:rPr>
-              <w:t>Command</w:t>
-            </w:r>
-          </w:p>
-        </w:tc>
-        <w:tc>
-          <w:tcPr>
-            <w:tcW w:w="2834" w:type="dxa"/>
-            <w:noWrap/>
-          </w:tcPr>
-          <w:p>
-            <w:pPr>
-              <w:cnfStyle w:val="000000100000" w:firstRow="0" w:lastRow="0" w:firstColumn="0" w:lastColumn="0" w:oddVBand="0" w:evenVBand="0" w:oddHBand="1" w:evenHBand="0" w:firstRowFirstColumn="0" w:firstRowLastColumn="0" w:lastRowFirstColumn="0" w:lastRowLastColumn="0"/>
-              <w:rPr>
-                <w:sz w:val="18"/>
-                <w:szCs w:val="18"/>
-              </w:rPr>
-            </w:pPr>
-            <w:r>
-              <w:rPr>
-                <w:sz w:val="18"/>
-                <w:szCs w:val="18"/>
-              </w:rPr>
-              <w:t>Set</w:t>
-            </w:r>
-            <w:r>
-              <w:rPr>
-                <w:sz w:val="18"/>
-                <w:szCs w:val="18"/>
-              </w:rPr>
-              <w:t xml:space="preserve"> </w:t>
-            </w:r>
-            <w:r>
-              <w:rPr>
-                <w:sz w:val="18"/>
-                <w:szCs w:val="18"/>
-              </w:rPr>
-              <w:t xml:space="preserve">the </w:t>
-            </w:r>
-            <w:r>
-              <w:rPr>
-                <w:sz w:val="18"/>
-                <w:szCs w:val="18"/>
-              </w:rPr>
-              <w:t xml:space="preserve">button mode value </w:t>
-            </w:r>
-            <w:r>
-              <w:rPr>
-                <w:rFonts w:ascii="Calibri" w:eastAsia="Calibri" w:hAnsi="Calibri" w:cs="Calibri"/>
-                <w:sz w:val="20"/>
-                <w:szCs w:val="20"/>
-              </w:rPr>
-              <w:t>(</w:t>
-            </w:r>
-            <w:r>
-              <w:rPr>
-                <w:rFonts w:ascii="Calibri" w:eastAsia="Calibri" w:hAnsi="Calibri" w:cs="Calibri"/>
-                <w:sz w:val="20"/>
-                <w:szCs w:val="20"/>
-              </w:rPr>
-              <w:t xml:space="preserve">1 </w:t>
-            </w:r>
-            <w:r>
-              <w:rPr>
-                <w:rFonts w:ascii="Calibri" w:eastAsia="Calibri" w:hAnsi="Calibri" w:cs="Calibri"/>
-                <w:sz w:val="20"/>
-                <w:szCs w:val="20"/>
-              </w:rPr>
-              <w:t>=</w:t>
-            </w:r>
-            <w:r>
-              <w:rPr>
-                <w:rFonts w:ascii="Calibri" w:eastAsia="Calibri" w:hAnsi="Calibri" w:cs="Calibri"/>
-                <w:sz w:val="20"/>
-                <w:szCs w:val="20"/>
-              </w:rPr>
-              <w:t xml:space="preserve"> Digital Mode</w:t>
-            </w:r>
-            <w:r>
-              <w:rPr>
-                <w:rFonts w:ascii="Calibri" w:eastAsia="Calibri" w:hAnsi="Calibri" w:cs="Calibri"/>
-                <w:sz w:val="20"/>
-                <w:szCs w:val="20"/>
-              </w:rPr>
-              <w:t xml:space="preserve"> , </w:t>
-            </w:r>
-            <w:r>
-              <w:rPr>
-                <w:rFonts w:ascii="Calibri" w:eastAsia="Calibri" w:hAnsi="Calibri" w:cs="Calibri"/>
-                <w:sz w:val="20"/>
-                <w:szCs w:val="20"/>
-              </w:rPr>
-              <w:t>2 = Analog Mode</w:t>
-            </w:r>
-            <w:r>
-              <w:rPr>
-                <w:rFonts w:ascii="Calibri" w:eastAsia="Calibri" w:hAnsi="Calibri" w:cs="Calibri"/>
-                <w:sz w:val="20"/>
-                <w:szCs w:val="20"/>
-              </w:rPr>
-              <w:t>)</w:t>
-            </w:r>
-          </w:p>
-        </w:tc>
-      </w:tr>
-      <w:tr>
-        <w:trPr>
-          <w:trHeight w:val="288"/>
-        </w:trPr>
-        <w:tc>
-          <w:tcPr>
-            <w:cnfStyle w:val="001000000000" w:firstRow="0" w:lastRow="0" w:firstColumn="1" w:lastColumn="0" w:oddVBand="0" w:evenVBand="0" w:oddHBand="0" w:evenHBand="0" w:firstRowFirstColumn="0" w:firstRowLastColumn="0" w:lastRowFirstColumn="0" w:lastRowLastColumn="0"/>
-            <w:tcW w:w="1271" w:type="dxa"/>
-            <w:noWrap/>
-            <w:hideMark/>
-          </w:tcPr>
-          <w:p>
-            <w:pPr>
-              <w:rPr>
-                <w:sz w:val="18"/>
-                <w:szCs w:val="18"/>
-              </w:rPr>
-            </w:pPr>
-            <w:r>
-              <w:rPr>
-                <w:sz w:val="18"/>
-                <w:szCs w:val="18"/>
-              </w:rPr>
-              <w:t>FR,</w:t>
-            </w:r>
-            <w:r>
-              <w:rPr>
-                <w:sz w:val="18"/>
-                <w:szCs w:val="18"/>
-              </w:rPr>
-              <w:t>1</w:t>
-            </w:r>
-            <w:r>
-              <w:rPr>
-                <w:sz w:val="18"/>
-                <w:szCs w:val="18"/>
-              </w:rPr>
-              <w:t>:</w:t>
-            </w:r>
-            <w:r>
-              <w:rPr>
-                <w:sz w:val="18"/>
-                <w:szCs w:val="18"/>
-              </w:rPr>
-              <w:t>{Rest Type: 0-1}</w:t>
-            </w:r>
-          </w:p>
-        </w:tc>
-        <w:tc>
-          <w:tcPr>
-            <w:tcW w:w="3686" w:type="dxa"/>
-            <w:noWrap/>
-            <w:hideMark/>
-          </w:tcPr>
-          <w:p>
-            <w:pPr>
-              <w:cnfStyle w:val="000000000000" w:firstRow="0" w:lastRow="0" w:firstColumn="0" w:lastColumn="0" w:oddVBand="0" w:evenVBand="0" w:oddHBand="0" w:evenHBand="0" w:firstRowFirstColumn="0" w:firstRowLastColumn="0" w:lastRowFirstColumn="0" w:lastRowLastColumn="0"/>
-              <w:rPr>
-                <w:sz w:val="18"/>
-                <w:szCs w:val="18"/>
-              </w:rPr>
-            </w:pPr>
-            <w:r>
-              <w:rPr>
-                <w:sz w:val="18"/>
-                <w:szCs w:val="18"/>
-              </w:rPr>
-              <w:t>SUCCESS,0</w:t>
-            </w:r>
-            <w:r>
-              <w:rPr>
-                <w:sz w:val="18"/>
-                <w:szCs w:val="18"/>
-              </w:rPr>
-              <w:t>:FR,</w:t>
-            </w:r>
-            <w:r>
-              <w:rPr>
-                <w:sz w:val="18"/>
-                <w:szCs w:val="18"/>
-              </w:rPr>
-              <w:t>1</w:t>
-            </w:r>
-            <w:r>
-              <w:rPr>
-                <w:sz w:val="18"/>
-                <w:szCs w:val="18"/>
-              </w:rPr>
-              <w:t>:</w:t>
-            </w:r>
-            <w:r>
-              <w:rPr>
-                <w:sz w:val="18"/>
-                <w:szCs w:val="18"/>
-              </w:rPr>
-              <w:t>{Reset Type: 0-1}</w:t>
-            </w:r>
-          </w:p>
-        </w:tc>
-        <w:tc>
-          <w:tcPr>
-            <w:tcW w:w="1731" w:type="dxa"/>
-            <w:noWrap/>
-            <w:hideMark/>
-          </w:tcPr>
-          <w:p>
-            <w:pPr>
-              <w:cnfStyle w:val="000000000000" w:firstRow="0" w:lastRow="0" w:firstColumn="0" w:lastColumn="0" w:oddVBand="0" w:evenVBand="0" w:oddHBand="0" w:evenHBand="0" w:firstRowFirstColumn="0" w:firstRowLastColumn="0" w:lastRowFirstColumn="0" w:lastRowLastColumn="0"/>
-              <w:rPr>
-                <w:sz w:val="18"/>
-                <w:szCs w:val="18"/>
-              </w:rPr>
-            </w:pPr>
-            <w:r>
-              <w:rPr>
-                <w:sz w:val="18"/>
-                <w:szCs w:val="18"/>
-              </w:rPr>
-              <w:t>FAIL,{N}</w:t>
-            </w:r>
-            <w:r>
-              <w:rPr>
-                <w:sz w:val="18"/>
-                <w:szCs w:val="18"/>
-              </w:rPr>
-              <w:t>:</w:t>
-            </w:r>
-            <w:r>
-              <w:rPr>
-                <w:sz w:val="18"/>
-                <w:szCs w:val="18"/>
-              </w:rPr>
-              <w:t>Command</w:t>
-            </w:r>
-          </w:p>
-        </w:tc>
-        <w:tc>
-          <w:tcPr>
-            <w:tcW w:w="2834" w:type="dxa"/>
-            <w:noWrap/>
-            <w:hideMark/>
           </w:tcPr>
           <w:p>
             <w:pPr>
@@ -7429,6 +6892,7 @@
         <w:pStyle w:val="Heading2"/>
       </w:pPr>
       <w:r>
+        <w:lastRenderedPageBreak/>
         <w:t xml:space="preserve">Output </w:t>
       </w:r>
       <w:r>
@@ -7439,9 +6903,6 @@
       </w:r>
       <w:r>
         <w:t>s</w:t>
-      </w:r>
-      <w:r>
-        <w:t xml:space="preserve"> Options</w:t>
       </w:r>
     </w:p>
     <w:tbl>
@@ -7940,9 +7401,6 @@
       </w:pPr>
       <w:r>
         <w:t>Output Analog Actions</w:t>
-      </w:r>
-      <w:r>
-        <w:t xml:space="preserve"> Options</w:t>
       </w:r>
     </w:p>
     <w:tbl>
@@ -8685,16 +8143,7 @@
               <w:t xml:space="preserve">: </w:t>
             </w:r>
             <w:r>
-              <w:t>C</w:t>
-            </w:r>
-            <w:r>
-              <w:t xml:space="preserve">enter </w:t>
-            </w:r>
-            <w:r>
-              <w:t>R</w:t>
-            </w:r>
-            <w:r>
-              <w:t>eset</w:t>
+              <w:t>Center Reset</w:t>
             </w:r>
           </w:p>
         </w:tc>
@@ -8744,7 +8193,6 @@
         <w:pStyle w:val="Heading2"/>
       </w:pPr>
       <w:r>
-        <w:lastRenderedPageBreak/>
         <w:t xml:space="preserve">Analog </w:t>
       </w:r>
       <w:r>
@@ -11393,21 +10841,6 @@
 </file>
 
 <file path=customXml/item1.xml><?xml version="1.0" encoding="utf-8"?>
-<?mso-contentType ?>
-<FormTemplates xmlns="http://schemas.microsoft.com/sharepoint/v3/contenttype/forms">
-  <Display>DocumentLibraryForm</Display>
-  <Edit>DocumentLibraryForm</Edit>
-  <New>DocumentLibraryForm</New>
-</FormTemplates>
-</file>
-
-<file path=customXml/item2.xml><?xml version="1.0" encoding="utf-8"?>
-<p:properties xmlns:p="http://schemas.microsoft.com/office/2006/metadata/properties" xmlns:xsi="http://www.w3.org/2001/XMLSchema-instance" xmlns:pc="http://schemas.microsoft.com/office/infopath/2007/PartnerControls">
-  <documentManagement/>
-</p:properties>
-</file>
-
-<file path=customXml/item3.xml><?xml version="1.0" encoding="utf-8"?>
 <ct:contentTypeSchema xmlns:ct="http://schemas.microsoft.com/office/2006/metadata/contentType" xmlns:ma="http://schemas.microsoft.com/office/2006/metadata/properties/metaAttributes" ct:_="" ma:_="" ma:contentTypeName="Document" ma:contentTypeID="0x0101001DC44D19606E8540AF995795CBBBCE63" ma:contentTypeVersion="9" ma:contentTypeDescription="Create a new document." ma:contentTypeScope="" ma:versionID="d43cedbd5f299a4d9c71bc35347663a0">
   <xsd:schema xmlns:xsd="http://www.w3.org/2001/XMLSchema" xmlns:xs="http://www.w3.org/2001/XMLSchema" xmlns:p="http://schemas.microsoft.com/office/2006/metadata/properties" xmlns:ns2="e718a8af-5d48-45b1-a7fb-cef00c107a7a" targetNamespace="http://schemas.microsoft.com/office/2006/metadata/properties" ma:root="true" ma:fieldsID="bfa025f5ff12c43386e284eade17ec72" ns2:_="">
     <xsd:import namespace="e718a8af-5d48-45b1-a7fb-cef00c107a7a"/>
@@ -11585,24 +11018,22 @@
 </ct:contentTypeSchema>
 </file>
 
-<file path=customXml/itemProps1.xml><?xml version="1.0" encoding="utf-8"?>
-<ds:datastoreItem xmlns:ds="http://schemas.openxmlformats.org/officeDocument/2006/customXml" ds:itemID="{6D105837-50B9-43D7-8D64-F3AFB60EFC6D}">
-  <ds:schemaRefs>
-    <ds:schemaRef ds:uri="http://schemas.microsoft.com/sharepoint/v3/contenttype/forms"/>
-  </ds:schemaRefs>
-</ds:datastoreItem>
+<file path=customXml/item2.xml><?xml version="1.0" encoding="utf-8"?>
+<p:properties xmlns:p="http://schemas.microsoft.com/office/2006/metadata/properties" xmlns:xsi="http://www.w3.org/2001/XMLSchema-instance" xmlns:pc="http://schemas.microsoft.com/office/infopath/2007/PartnerControls">
+  <documentManagement/>
+</p:properties>
 </file>
 
-<file path=customXml/itemProps2.xml><?xml version="1.0" encoding="utf-8"?>
-<ds:datastoreItem xmlns:ds="http://schemas.openxmlformats.org/officeDocument/2006/customXml" ds:itemID="{19E360BE-0294-4C92-BBB5-8CA365A6B329}">
-  <ds:schemaRefs>
-    <ds:schemaRef ds:uri="http://schemas.microsoft.com/office/2006/metadata/properties"/>
-    <ds:schemaRef ds:uri="http://schemas.microsoft.com/office/infopath/2007/PartnerControls"/>
-  </ds:schemaRefs>
-</ds:datastoreItem>
+<file path=customXml/item3.xml><?xml version="1.0" encoding="utf-8"?>
+<?mso-contentType ?>
+<FormTemplates xmlns="http://schemas.microsoft.com/sharepoint/v3/contenttype/forms">
+  <Display>DocumentLibraryForm</Display>
+  <Edit>DocumentLibraryForm</Edit>
+  <New>DocumentLibraryForm</New>
+</FormTemplates>
 </file>
 
-<file path=customXml/itemProps3.xml><?xml version="1.0" encoding="utf-8"?>
+<file path=customXml/itemProps1.xml><?xml version="1.0" encoding="utf-8"?>
 <ds:datastoreItem xmlns:ds="http://schemas.openxmlformats.org/officeDocument/2006/customXml" ds:itemID="{82455496-F377-4551-AC80-824E5D732CA2}">
   <ds:schemaRefs>
     <ds:schemaRef ds:uri="http://schemas.microsoft.com/office/2006/metadata/contentType"/>
@@ -11618,4 +11049,21 @@
     <ds:schemaRef ds:uri="http://schemas.microsoft.com/internal/obd"/>
   </ds:schemaRefs>
 </ds:datastoreItem>
+</file>
+
+<file path=customXml/itemProps2.xml><?xml version="1.0" encoding="utf-8"?>
+<ds:datastoreItem xmlns:ds="http://schemas.openxmlformats.org/officeDocument/2006/customXml" ds:itemID="{19E360BE-0294-4C92-BBB5-8CA365A6B329}">
+  <ds:schemaRefs>
+    <ds:schemaRef ds:uri="http://schemas.microsoft.com/office/2006/metadata/properties"/>
+    <ds:schemaRef ds:uri="http://schemas.microsoft.com/office/infopath/2007/PartnerControls"/>
+  </ds:schemaRefs>
+</ds:datastoreItem>
+</file>
+
+<file path=customXml/itemProps3.xml><?xml version="1.0" encoding="utf-8"?>
+<ds:datastoreItem xmlns:ds="http://schemas.openxmlformats.org/officeDocument/2006/customXml" ds:itemID="{6D105837-50B9-43D7-8D64-F3AFB60EFC6D}">
+  <ds:schemaRefs>
+    <ds:schemaRef ds:uri="http://schemas.microsoft.com/sharepoint/v3/contenttype/forms"/>
+  </ds:schemaRefs>
+</ds:datastoreItem>
 </file>
</xml_diff>

<commit_message>
Updated button mapping to simplify the setup process
</commit_message>
<xml_diff>
--- a/Documentation/Word/LipSync_Gaming_Command_List.docx
+++ b/Documentation/Word/LipSync_Gaming_Command_List.docx
@@ -4991,7 +4991,14 @@
                 <w:sz w:val="18"/>
                 <w:szCs w:val="18"/>
               </w:rPr>
-              <w:t>123465</w:t>
+              <w:t>12</w:t>
+            </w:r>
+            <w:r>
+              <w:rPr>
+                <w:sz w:val="18"/>
+                <w:szCs w:val="18"/>
+              </w:rPr>
+              <w:t>5670</w:t>
             </w:r>
             <w:r>
               <w:rPr>
@@ -5136,7 +5143,14 @@
                 <w:sz w:val="18"/>
                 <w:szCs w:val="18"/>
               </w:rPr>
-              <w:t>123465</w:t>
+              <w:t>12</w:t>
+            </w:r>
+            <w:r>
+              <w:rPr>
+                <w:sz w:val="18"/>
+                <w:szCs w:val="18"/>
+              </w:rPr>
+              <w:t>5670</w:t>
             </w:r>
             <w:r>
               <w:rPr>
@@ -8056,7 +8070,7 @@
               <w:cnfStyle w:val="000000100000" w:firstRow="0" w:lastRow="0" w:firstColumn="0" w:lastColumn="0" w:oddVBand="0" w:evenVBand="0" w:oddHBand="1" w:evenHBand="0" w:firstRowFirstColumn="0" w:firstRowLastColumn="0" w:lastRowFirstColumn="0" w:lastRowLastColumn="0"/>
             </w:pPr>
             <w:r>
-              <w:t>3</w:t>
+              <w:t>5</w:t>
             </w:r>
             <w:r>
               <w:t xml:space="preserve"> </w:t>
@@ -8065,7 +8079,13 @@
               <w:t xml:space="preserve">: </w:t>
             </w:r>
             <w:r>
-              <w:t>Button 3 Press and Release</w:t>
+              <w:t xml:space="preserve">Button </w:t>
+            </w:r>
+            <w:r>
+              <w:t>5</w:t>
+            </w:r>
+            <w:r>
+              <w:t xml:space="preserve"> Press and Release</w:t>
             </w:r>
           </w:p>
         </w:tc>
@@ -8095,13 +8115,19 @@
               <w:cnfStyle w:val="000000000000" w:firstRow="0" w:lastRow="0" w:firstColumn="0" w:lastColumn="0" w:oddVBand="0" w:evenVBand="0" w:oddHBand="0" w:evenHBand="0" w:firstRowFirstColumn="0" w:firstRowLastColumn="0" w:lastRowFirstColumn="0" w:lastRowLastColumn="0"/>
             </w:pPr>
             <w:r>
-              <w:t>4</w:t>
+              <w:t>6</w:t>
             </w:r>
             <w:r>
               <w:t xml:space="preserve"> : </w:t>
             </w:r>
             <w:r>
-              <w:t>Button 4 Press and Release</w:t>
+              <w:t xml:space="preserve">Button </w:t>
+            </w:r>
+            <w:r>
+              <w:t>6</w:t>
+            </w:r>
+            <w:r>
+              <w:t xml:space="preserve"> Press and Release</w:t>
             </w:r>
           </w:p>
         </w:tc>
@@ -10841,6 +10867,21 @@
 </file>
 
 <file path=customXml/item1.xml><?xml version="1.0" encoding="utf-8"?>
+<?mso-contentType ?>
+<FormTemplates xmlns="http://schemas.microsoft.com/sharepoint/v3/contenttype/forms">
+  <Display>DocumentLibraryForm</Display>
+  <Edit>DocumentLibraryForm</Edit>
+  <New>DocumentLibraryForm</New>
+</FormTemplates>
+</file>
+
+<file path=customXml/item2.xml><?xml version="1.0" encoding="utf-8"?>
+<p:properties xmlns:p="http://schemas.microsoft.com/office/2006/metadata/properties" xmlns:xsi="http://www.w3.org/2001/XMLSchema-instance" xmlns:pc="http://schemas.microsoft.com/office/infopath/2007/PartnerControls">
+  <documentManagement/>
+</p:properties>
+</file>
+
+<file path=customXml/item3.xml><?xml version="1.0" encoding="utf-8"?>
 <ct:contentTypeSchema xmlns:ct="http://schemas.microsoft.com/office/2006/metadata/contentType" xmlns:ma="http://schemas.microsoft.com/office/2006/metadata/properties/metaAttributes" ct:_="" ma:_="" ma:contentTypeName="Document" ma:contentTypeID="0x0101001DC44D19606E8540AF995795CBBBCE63" ma:contentTypeVersion="9" ma:contentTypeDescription="Create a new document." ma:contentTypeScope="" ma:versionID="d43cedbd5f299a4d9c71bc35347663a0">
   <xsd:schema xmlns:xsd="http://www.w3.org/2001/XMLSchema" xmlns:xs="http://www.w3.org/2001/XMLSchema" xmlns:p="http://schemas.microsoft.com/office/2006/metadata/properties" xmlns:ns2="e718a8af-5d48-45b1-a7fb-cef00c107a7a" targetNamespace="http://schemas.microsoft.com/office/2006/metadata/properties" ma:root="true" ma:fieldsID="bfa025f5ff12c43386e284eade17ec72" ns2:_="">
     <xsd:import namespace="e718a8af-5d48-45b1-a7fb-cef00c107a7a"/>
@@ -11018,22 +11059,24 @@
 </ct:contentTypeSchema>
 </file>
 
-<file path=customXml/item2.xml><?xml version="1.0" encoding="utf-8"?>
-<p:properties xmlns:p="http://schemas.microsoft.com/office/2006/metadata/properties" xmlns:xsi="http://www.w3.org/2001/XMLSchema-instance" xmlns:pc="http://schemas.microsoft.com/office/infopath/2007/PartnerControls">
-  <documentManagement/>
-</p:properties>
+<file path=customXml/itemProps1.xml><?xml version="1.0" encoding="utf-8"?>
+<ds:datastoreItem xmlns:ds="http://schemas.openxmlformats.org/officeDocument/2006/customXml" ds:itemID="{6D105837-50B9-43D7-8D64-F3AFB60EFC6D}">
+  <ds:schemaRefs>
+    <ds:schemaRef ds:uri="http://schemas.microsoft.com/sharepoint/v3/contenttype/forms"/>
+  </ds:schemaRefs>
+</ds:datastoreItem>
 </file>
 
-<file path=customXml/item3.xml><?xml version="1.0" encoding="utf-8"?>
-<?mso-contentType ?>
-<FormTemplates xmlns="http://schemas.microsoft.com/sharepoint/v3/contenttype/forms">
-  <Display>DocumentLibraryForm</Display>
-  <Edit>DocumentLibraryForm</Edit>
-  <New>DocumentLibraryForm</New>
-</FormTemplates>
+<file path=customXml/itemProps2.xml><?xml version="1.0" encoding="utf-8"?>
+<ds:datastoreItem xmlns:ds="http://schemas.openxmlformats.org/officeDocument/2006/customXml" ds:itemID="{19E360BE-0294-4C92-BBB5-8CA365A6B329}">
+  <ds:schemaRefs>
+    <ds:schemaRef ds:uri="http://schemas.microsoft.com/office/2006/metadata/properties"/>
+    <ds:schemaRef ds:uri="http://schemas.microsoft.com/office/infopath/2007/PartnerControls"/>
+  </ds:schemaRefs>
+</ds:datastoreItem>
 </file>
 
-<file path=customXml/itemProps1.xml><?xml version="1.0" encoding="utf-8"?>
+<file path=customXml/itemProps3.xml><?xml version="1.0" encoding="utf-8"?>
 <ds:datastoreItem xmlns:ds="http://schemas.openxmlformats.org/officeDocument/2006/customXml" ds:itemID="{82455496-F377-4551-AC80-824E5D732CA2}">
   <ds:schemaRefs>
     <ds:schemaRef ds:uri="http://schemas.microsoft.com/office/2006/metadata/contentType"/>
@@ -11049,21 +11092,4 @@
     <ds:schemaRef ds:uri="http://schemas.microsoft.com/internal/obd"/>
   </ds:schemaRefs>
 </ds:datastoreItem>
-</file>
-
-<file path=customXml/itemProps2.xml><?xml version="1.0" encoding="utf-8"?>
-<ds:datastoreItem xmlns:ds="http://schemas.openxmlformats.org/officeDocument/2006/customXml" ds:itemID="{19E360BE-0294-4C92-BBB5-8CA365A6B329}">
-  <ds:schemaRefs>
-    <ds:schemaRef ds:uri="http://schemas.microsoft.com/office/2006/metadata/properties"/>
-    <ds:schemaRef ds:uri="http://schemas.microsoft.com/office/infopath/2007/PartnerControls"/>
-  </ds:schemaRefs>
-</ds:datastoreItem>
-</file>
-
-<file path=customXml/itemProps3.xml><?xml version="1.0" encoding="utf-8"?>
-<ds:datastoreItem xmlns:ds="http://schemas.openxmlformats.org/officeDocument/2006/customXml" ds:itemID="{6D105837-50B9-43D7-8D64-F3AFB60EFC6D}">
-  <ds:schemaRefs>
-    <ds:schemaRef ds:uri="http://schemas.microsoft.com/sharepoint/v3/contenttype/forms"/>
-  </ds:schemaRefs>
-</ds:datastoreItem>
 </file>
</xml_diff>